<commit_message>
Informe Proyecto III final
</commit_message>
<xml_diff>
--- a/docs/Informe_ProyectoIII_IAII.docx
+++ b/docs/Informe_ProyectoIII_IAII.docx
@@ -110,16 +110,7 @@
           <w:sz w:val="20"/>
           <w:szCs w:val="20"/>
         </w:rPr>
-        <w:t xml:space="preserve">Leonardo Martínez  </w:t>
-      </w:r>
-      <w:r>
-        <w:rPr>
-          <w:rFonts w:ascii="Arial" w:hAnsi="Arial" w:cs="Arial"/>
-          <w:color w:val="000000"/>
-          <w:sz w:val="20"/>
-          <w:szCs w:val="20"/>
-        </w:rPr>
-        <w:t>Carné: 11-10567</w:t>
+        <w:t>Leonardo Martínez  Carné: 11-10567</w:t>
       </w:r>
     </w:p>
     <w:p>
@@ -151,24 +142,7 @@
           <w:szCs w:val="20"/>
         </w:rPr>
         <w:tab/>
-      </w:r>
-      <w:r>
-        <w:rPr>
-          <w:rFonts w:ascii="Arial" w:hAnsi="Arial" w:cs="Arial"/>
-          <w:color w:val="000000"/>
-          <w:sz w:val="20"/>
-          <w:szCs w:val="20"/>
-        </w:rPr>
-        <w:t xml:space="preserve">      </w:t>
-      </w:r>
-      <w:r>
-        <w:rPr>
-          <w:rFonts w:ascii="Arial" w:hAnsi="Arial" w:cs="Arial"/>
-          <w:color w:val="000000"/>
-          <w:sz w:val="20"/>
-          <w:szCs w:val="20"/>
-        </w:rPr>
-        <w:t>Carné: 06-39883</w:t>
+        <w:t xml:space="preserve">      Carné: 06-39883</w:t>
       </w:r>
     </w:p>
     <w:p>
@@ -200,16 +174,7 @@
           <w:szCs w:val="20"/>
         </w:rPr>
         <w:tab/>
-        <w:t xml:space="preserve">      </w:t>
-      </w:r>
-      <w:r>
-        <w:rPr>
-          <w:rFonts w:ascii="Arial" w:hAnsi="Arial" w:cs="Arial"/>
-          <w:color w:val="000000"/>
-          <w:sz w:val="20"/>
-          <w:szCs w:val="20"/>
-        </w:rPr>
-        <w:t>Carné: 11-10866</w:t>
+        <w:t xml:space="preserve">      Carné: 11-10866</w:t>
       </w:r>
     </w:p>
     <w:p>
@@ -385,9 +350,6 @@
         <w:spacing w:line="360" w:lineRule="auto"/>
         <w:jc w:val="both"/>
         <w:rPr>
-          <w:rFonts w:ascii="Arial" w:hAnsi="Arial" w:cs="Arial"/>
-          <w:sz w:val="20"/>
-          <w:szCs w:val="20"/>
           <w:lang w:val="es-ES"/>
         </w:rPr>
       </w:pPr>
@@ -431,7 +393,6 @@
           <w:rFonts w:ascii="Arial" w:hAnsi="Arial" w:cs="Arial"/>
           <w:sz w:val="20"/>
           <w:szCs w:val="20"/>
-          <w:u w:val="single"/>
           <w:lang w:val="es-ES"/>
         </w:rPr>
       </w:pPr>
@@ -440,13 +401,51 @@
           <w:rFonts w:ascii="Arial" w:hAnsi="Arial" w:cs="Arial"/>
           <w:sz w:val="20"/>
           <w:szCs w:val="20"/>
-          <w:u w:val="single"/>
-          <w:lang w:val="es-ES"/>
-        </w:rPr>
-        <w:t>Ejercicio 2:</w:t>
-      </w:r>
-      <w:bookmarkStart w:id="0" w:name="_GoBack"/>
-      <w:bookmarkEnd w:id="0"/>
+          <w:lang w:val="es-ES"/>
+        </w:rPr>
+        <w:tab/>
+        <w:t>La implementación del algoritmo K-</w:t>
+      </w:r>
+      <w:proofErr w:type="spellStart"/>
+      <w:r>
+        <w:rPr>
+          <w:rFonts w:ascii="Arial" w:hAnsi="Arial" w:cs="Arial"/>
+          <w:sz w:val="20"/>
+          <w:szCs w:val="20"/>
+          <w:lang w:val="es-ES"/>
+        </w:rPr>
+        <w:t>means</w:t>
+      </w:r>
+      <w:proofErr w:type="spellEnd"/>
+      <w:r>
+        <w:rPr>
+          <w:rFonts w:ascii="Arial" w:hAnsi="Arial" w:cs="Arial"/>
+          <w:sz w:val="20"/>
+          <w:szCs w:val="20"/>
+          <w:lang w:val="es-ES"/>
+        </w:rPr>
+        <w:t xml:space="preserve"> se encuentra en el archivo </w:t>
+      </w:r>
+      <w:r>
+        <w:rPr>
+          <w:rFonts w:ascii="Arial" w:hAnsi="Arial" w:cs="Arial"/>
+          <w:i/>
+          <w:iCs/>
+          <w:sz w:val="20"/>
+          <w:szCs w:val="20"/>
+          <w:lang w:val="es-ES"/>
+        </w:rPr>
+        <w:t>kmeans.py</w:t>
+      </w:r>
+      <w:r>
+        <w:rPr>
+          <w:rFonts w:ascii="Arial" w:hAnsi="Arial" w:cs="Arial"/>
+          <w:sz w:val="20"/>
+          <w:szCs w:val="20"/>
+          <w:lang w:val="es-ES"/>
+        </w:rPr>
+        <w:t xml:space="preserve"> dentro de los archivos del proyecto. </w:t>
+      </w:r>
     </w:p>
     <w:p>
       <w:pPr>
@@ -456,7 +455,6 @@
           <w:rFonts w:ascii="Arial" w:hAnsi="Arial" w:cs="Arial"/>
           <w:sz w:val="20"/>
           <w:szCs w:val="20"/>
-          <w:u w:val="single"/>
           <w:lang w:val="es-ES"/>
         </w:rPr>
       </w:pPr>
@@ -466,9 +464,6 @@
         <w:spacing w:line="360" w:lineRule="auto"/>
         <w:jc w:val="both"/>
         <w:rPr>
-          <w:rFonts w:ascii="Arial" w:hAnsi="Arial" w:cs="Arial"/>
-          <w:sz w:val="20"/>
-          <w:szCs w:val="20"/>
           <w:lang w:val="es-ES"/>
         </w:rPr>
       </w:pPr>
@@ -480,103 +475,7 @@
           <w:u w:val="single"/>
           <w:lang w:val="es-ES"/>
         </w:rPr>
-        <w:t>Ejercicio 3:</w:t>
-      </w:r>
-      <w:r>
-        <w:rPr>
-          <w:rFonts w:ascii="Arial" w:hAnsi="Arial" w:cs="Arial"/>
-          <w:sz w:val="20"/>
-          <w:szCs w:val="20"/>
-          <w:lang w:val="es-ES"/>
-        </w:rPr>
-        <w:t xml:space="preserve"> Se utilizó la librería PIL (</w:t>
-      </w:r>
-      <w:r>
-        <w:rPr>
-          <w:rFonts w:ascii="Arial" w:hAnsi="Arial" w:cs="Arial"/>
-          <w:i/>
-          <w:sz w:val="20"/>
-          <w:szCs w:val="20"/>
-          <w:lang w:val="es-ES"/>
-        </w:rPr>
-        <w:t xml:space="preserve">Python </w:t>
-      </w:r>
-      <w:proofErr w:type="spellStart"/>
-      <w:r>
-        <w:rPr>
-          <w:rFonts w:ascii="Arial" w:hAnsi="Arial" w:cs="Arial"/>
-          <w:i/>
-          <w:sz w:val="20"/>
-          <w:szCs w:val="20"/>
-          <w:lang w:val="es-ES"/>
-        </w:rPr>
-        <w:t>Image</w:t>
-      </w:r>
-      <w:proofErr w:type="spellEnd"/>
-      <w:r>
-        <w:rPr>
-          <w:rFonts w:ascii="Arial" w:hAnsi="Arial" w:cs="Arial"/>
-          <w:i/>
-          <w:sz w:val="20"/>
-          <w:szCs w:val="20"/>
-          <w:lang w:val="es-ES"/>
-        </w:rPr>
-        <w:t xml:space="preserve"> Library</w:t>
-      </w:r>
-      <w:r>
-        <w:rPr>
-          <w:rFonts w:ascii="Arial" w:hAnsi="Arial" w:cs="Arial"/>
-          <w:sz w:val="20"/>
-          <w:szCs w:val="20"/>
-          <w:lang w:val="es-ES"/>
-        </w:rPr>
-        <w:t>) para leer los pixeles de las imágenes a trabajar y guardarlos en</w:t>
-      </w:r>
-      <w:r>
-        <w:rPr>
-          <w:rFonts w:ascii="Arial" w:hAnsi="Arial" w:cs="Arial"/>
-          <w:sz w:val="20"/>
-          <w:szCs w:val="20"/>
-          <w:lang w:val="es-ES"/>
-        </w:rPr>
-        <w:t xml:space="preserve"> listas</w:t>
-      </w:r>
-      <w:r>
-        <w:rPr>
-          <w:rFonts w:ascii="Arial" w:hAnsi="Arial" w:cs="Arial"/>
-          <w:sz w:val="20"/>
-          <w:szCs w:val="20"/>
-          <w:lang w:val="es-ES"/>
-        </w:rPr>
-        <w:t xml:space="preserve"> para</w:t>
-      </w:r>
-      <w:r>
-        <w:rPr>
-          <w:rFonts w:ascii="Arial" w:hAnsi="Arial" w:cs="Arial"/>
-          <w:sz w:val="20"/>
-          <w:szCs w:val="20"/>
-          <w:lang w:val="es-ES"/>
-        </w:rPr>
-        <w:t xml:space="preserve"> que el algoritmo </w:t>
-      </w:r>
-      <w:r>
-        <w:rPr>
-          <w:rFonts w:ascii="Arial" w:hAnsi="Arial" w:cs="Arial"/>
-          <w:i/>
-          <w:sz w:val="20"/>
-          <w:szCs w:val="20"/>
-          <w:lang w:val="es-ES"/>
-        </w:rPr>
-        <w:t>k-mean</w:t>
-      </w:r>
-      <w:r>
-        <w:rPr>
-          <w:rFonts w:ascii="Arial" w:hAnsi="Arial" w:cs="Arial"/>
-          <w:sz w:val="20"/>
-          <w:szCs w:val="20"/>
-          <w:lang w:val="es-ES"/>
-        </w:rPr>
-        <w:t xml:space="preserve"> los reciba y realice la compresión utilizando K = {2,4,8,16,32,64,128}, grupos. Se utilizaron varias imágenes de distintas resoluciones, sin embargo, el tiempo de ejecución para imágenes de más de 300 x 300 pixeles era demasiado extenso para ser un ejemplo factible. </w:t>
+        <w:t>Ejercicio 2:</w:t>
       </w:r>
     </w:p>
     <w:p>
@@ -584,9 +483,6 @@
         <w:spacing w:line="360" w:lineRule="auto"/>
         <w:jc w:val="both"/>
         <w:rPr>
-          <w:rFonts w:ascii="Arial" w:hAnsi="Arial" w:cs="Arial"/>
-          <w:sz w:val="20"/>
-          <w:szCs w:val="20"/>
           <w:lang w:val="es-ES"/>
         </w:rPr>
       </w:pPr>
@@ -597,48 +493,3498 @@
           <w:szCs w:val="20"/>
           <w:lang w:val="es-ES"/>
         </w:rPr>
-        <w:t xml:space="preserve">En </w:t>
-      </w:r>
-      <w:r>
-        <w:rPr>
-          <w:rFonts w:ascii="Arial" w:hAnsi="Arial" w:cs="Arial"/>
-          <w:sz w:val="20"/>
-          <w:szCs w:val="20"/>
-          <w:lang w:val="es-ES"/>
-        </w:rPr>
-        <w:t>el archivo comprimido</w:t>
-      </w:r>
-      <w:r>
-        <w:rPr>
-          <w:rFonts w:ascii="Arial" w:hAnsi="Arial" w:cs="Arial"/>
-          <w:sz w:val="20"/>
-          <w:szCs w:val="20"/>
-          <w:lang w:val="es-ES"/>
-        </w:rPr>
-        <w:t xml:space="preserve"> se encontrarán tres carpetas de imágenes con las que se trabajó, </w:t>
-      </w:r>
-      <w:r>
-        <w:rPr>
-          <w:rFonts w:ascii="Arial" w:hAnsi="Arial" w:cs="Arial"/>
-          <w:sz w:val="20"/>
-          <w:szCs w:val="20"/>
-          <w:lang w:val="es-ES"/>
-        </w:rPr>
-        <w:t xml:space="preserve">la imagen de un zorro de 100x100 pixeles, el ojo de una mujer </w:t>
-      </w:r>
-      <w:r>
-        <w:rPr>
-          <w:rFonts w:ascii="Arial" w:hAnsi="Arial" w:cs="Arial"/>
-          <w:sz w:val="20"/>
-          <w:szCs w:val="20"/>
-          <w:lang w:val="es-ES"/>
-        </w:rPr>
-        <w:t xml:space="preserve">de 200x100 pixeles y un ojo humano de 600x600 pixeles con resultados hasta K = 32. </w:t>
+        <w:tab/>
+        <w:t xml:space="preserve">Se realizó la clasificación con 2, 3, 4 y 5 </w:t>
+      </w:r>
+      <w:proofErr w:type="spellStart"/>
+      <w:r>
+        <w:rPr>
+          <w:rFonts w:ascii="Arial" w:hAnsi="Arial" w:cs="Arial"/>
+          <w:sz w:val="20"/>
+          <w:szCs w:val="20"/>
+          <w:lang w:val="es-ES"/>
+        </w:rPr>
+        <w:t>clusters</w:t>
+      </w:r>
+      <w:proofErr w:type="spellEnd"/>
+      <w:r>
+        <w:rPr>
+          <w:rFonts w:ascii="Arial" w:hAnsi="Arial" w:cs="Arial"/>
+          <w:sz w:val="20"/>
+          <w:szCs w:val="20"/>
+          <w:lang w:val="es-ES"/>
+        </w:rPr>
+        <w:t xml:space="preserve"> para el conjunto de datos Iris-</w:t>
+      </w:r>
+      <w:proofErr w:type="spellStart"/>
+      <w:r>
+        <w:rPr>
+          <w:rFonts w:ascii="Arial" w:hAnsi="Arial" w:cs="Arial"/>
+          <w:sz w:val="20"/>
+          <w:szCs w:val="20"/>
+          <w:lang w:val="es-ES"/>
+        </w:rPr>
+        <w:t>setosa</w:t>
+      </w:r>
+      <w:proofErr w:type="spellEnd"/>
+      <w:r>
+        <w:rPr>
+          <w:rFonts w:ascii="Arial" w:hAnsi="Arial" w:cs="Arial"/>
+          <w:sz w:val="20"/>
+          <w:szCs w:val="20"/>
+          <w:lang w:val="es-ES"/>
+        </w:rPr>
+        <w:t>. Para cada conjunto, se muestra que resultado se obtuvo para los datos originales.</w:t>
       </w:r>
     </w:p>
     <w:p>
       <w:pPr>
+        <w:spacing w:line="360" w:lineRule="auto"/>
         <w:jc w:val="center"/>
+        <w:rPr>
+          <w:b/>
+          <w:bCs/>
+        </w:rPr>
+      </w:pPr>
+      <w:r>
+        <w:rPr>
+          <w:rFonts w:ascii="Arial" w:hAnsi="Arial" w:cs="Arial"/>
+          <w:b/>
+          <w:bCs/>
+          <w:sz w:val="20"/>
+          <w:szCs w:val="20"/>
+          <w:lang w:val="es-ES"/>
+        </w:rPr>
+        <w:t xml:space="preserve">2 </w:t>
+      </w:r>
+      <w:proofErr w:type="spellStart"/>
+      <w:r>
+        <w:rPr>
+          <w:rFonts w:ascii="Arial" w:hAnsi="Arial" w:cs="Arial"/>
+          <w:b/>
+          <w:bCs/>
+          <w:sz w:val="20"/>
+          <w:szCs w:val="20"/>
+          <w:lang w:val="es-ES"/>
+        </w:rPr>
+        <w:t>Clusters</w:t>
+      </w:r>
+      <w:proofErr w:type="spellEnd"/>
+    </w:p>
+    <w:tbl>
+      <w:tblPr>
+        <w:tblW w:w="9360" w:type="dxa"/>
+        <w:tblInd w:w="55" w:type="dxa"/>
+        <w:tblBorders>
+          <w:top w:val="single" w:sz="2" w:space="0" w:color="000000"/>
+          <w:left w:val="single" w:sz="2" w:space="0" w:color="000000"/>
+          <w:bottom w:val="single" w:sz="2" w:space="0" w:color="000000"/>
+          <w:insideH w:val="single" w:sz="2" w:space="0" w:color="000000"/>
+        </w:tblBorders>
+        <w:tblCellMar>
+          <w:top w:w="55" w:type="dxa"/>
+          <w:left w:w="54" w:type="dxa"/>
+          <w:bottom w:w="55" w:type="dxa"/>
+          <w:right w:w="55" w:type="dxa"/>
+        </w:tblCellMar>
+        <w:tblLook w:val="04A0" w:firstRow="1" w:lastRow="0" w:firstColumn="1" w:lastColumn="0" w:noHBand="0" w:noVBand="1"/>
+      </w:tblPr>
+      <w:tblGrid>
+        <w:gridCol w:w="2340"/>
+        <w:gridCol w:w="2340"/>
+        <w:gridCol w:w="2340"/>
+        <w:gridCol w:w="2340"/>
+      </w:tblGrid>
+      <w:tr>
+        <w:tc>
+          <w:tcPr>
+            <w:tcW w:w="2340" w:type="dxa"/>
+            <w:tcBorders>
+              <w:top w:val="single" w:sz="2" w:space="0" w:color="000000"/>
+              <w:left w:val="single" w:sz="2" w:space="0" w:color="000000"/>
+              <w:bottom w:val="single" w:sz="2" w:space="0" w:color="000000"/>
+            </w:tcBorders>
+            <w:shd w:val="clear" w:color="auto" w:fill="auto"/>
+            <w:tcMar>
+              <w:left w:w="54" w:type="dxa"/>
+            </w:tcMar>
+          </w:tcPr>
+          <w:p>
+            <w:pPr>
+              <w:pStyle w:val="TableContents"/>
+              <w:jc w:val="center"/>
+              <w:rPr>
+                <w:sz w:val="20"/>
+                <w:szCs w:val="20"/>
+              </w:rPr>
+            </w:pPr>
+            <w:proofErr w:type="spellStart"/>
+            <w:r>
+              <w:rPr>
+                <w:sz w:val="20"/>
+                <w:szCs w:val="20"/>
+              </w:rPr>
+              <w:t>Clase</w:t>
+            </w:r>
+            <w:proofErr w:type="spellEnd"/>
+          </w:p>
+        </w:tc>
+        <w:tc>
+          <w:tcPr>
+            <w:tcW w:w="2340" w:type="dxa"/>
+            <w:tcBorders>
+              <w:top w:val="single" w:sz="2" w:space="0" w:color="000000"/>
+              <w:left w:val="single" w:sz="2" w:space="0" w:color="000000"/>
+              <w:bottom w:val="single" w:sz="2" w:space="0" w:color="000000"/>
+            </w:tcBorders>
+            <w:shd w:val="clear" w:color="auto" w:fill="auto"/>
+            <w:tcMar>
+              <w:left w:w="54" w:type="dxa"/>
+            </w:tcMar>
+          </w:tcPr>
+          <w:p>
+            <w:pPr>
+              <w:pStyle w:val="TableContents"/>
+              <w:jc w:val="center"/>
+              <w:rPr>
+                <w:sz w:val="20"/>
+                <w:szCs w:val="20"/>
+              </w:rPr>
+            </w:pPr>
+            <w:r>
+              <w:rPr>
+                <w:sz w:val="20"/>
+                <w:szCs w:val="20"/>
+              </w:rPr>
+              <w:t xml:space="preserve">Iris </w:t>
+            </w:r>
+            <w:proofErr w:type="spellStart"/>
+            <w:r>
+              <w:rPr>
+                <w:sz w:val="20"/>
+                <w:szCs w:val="20"/>
+              </w:rPr>
+              <w:t>Setosa</w:t>
+            </w:r>
+            <w:proofErr w:type="spellEnd"/>
+          </w:p>
+        </w:tc>
+        <w:tc>
+          <w:tcPr>
+            <w:tcW w:w="2340" w:type="dxa"/>
+            <w:tcBorders>
+              <w:top w:val="single" w:sz="2" w:space="0" w:color="000000"/>
+              <w:left w:val="single" w:sz="2" w:space="0" w:color="000000"/>
+              <w:bottom w:val="single" w:sz="2" w:space="0" w:color="000000"/>
+            </w:tcBorders>
+            <w:shd w:val="clear" w:color="auto" w:fill="auto"/>
+            <w:tcMar>
+              <w:left w:w="54" w:type="dxa"/>
+            </w:tcMar>
+          </w:tcPr>
+          <w:p>
+            <w:pPr>
+              <w:pStyle w:val="TableContents"/>
+              <w:jc w:val="center"/>
+              <w:rPr>
+                <w:sz w:val="20"/>
+                <w:szCs w:val="20"/>
+              </w:rPr>
+            </w:pPr>
+            <w:r>
+              <w:rPr>
+                <w:sz w:val="20"/>
+                <w:szCs w:val="20"/>
+              </w:rPr>
+              <w:t>Iris Versicolor</w:t>
+            </w:r>
+          </w:p>
+        </w:tc>
+        <w:tc>
+          <w:tcPr>
+            <w:tcW w:w="2340" w:type="dxa"/>
+            <w:tcBorders>
+              <w:top w:val="single" w:sz="2" w:space="0" w:color="000000"/>
+              <w:left w:val="single" w:sz="2" w:space="0" w:color="000000"/>
+              <w:bottom w:val="single" w:sz="2" w:space="0" w:color="000000"/>
+              <w:right w:val="single" w:sz="2" w:space="0" w:color="000000"/>
+            </w:tcBorders>
+            <w:shd w:val="clear" w:color="auto" w:fill="auto"/>
+            <w:tcMar>
+              <w:left w:w="54" w:type="dxa"/>
+            </w:tcMar>
+          </w:tcPr>
+          <w:p>
+            <w:pPr>
+              <w:pStyle w:val="TableContents"/>
+              <w:jc w:val="center"/>
+              <w:rPr>
+                <w:sz w:val="20"/>
+                <w:szCs w:val="20"/>
+              </w:rPr>
+            </w:pPr>
+            <w:r>
+              <w:rPr>
+                <w:sz w:val="20"/>
+                <w:szCs w:val="20"/>
+              </w:rPr>
+              <w:t xml:space="preserve">Iris </w:t>
+            </w:r>
+            <w:proofErr w:type="spellStart"/>
+            <w:r>
+              <w:rPr>
+                <w:sz w:val="20"/>
+                <w:szCs w:val="20"/>
+              </w:rPr>
+              <w:t>Virginica</w:t>
+            </w:r>
+            <w:proofErr w:type="spellEnd"/>
+          </w:p>
+        </w:tc>
+      </w:tr>
+      <w:tr>
+        <w:tc>
+          <w:tcPr>
+            <w:tcW w:w="2340" w:type="dxa"/>
+            <w:tcBorders>
+              <w:left w:val="single" w:sz="2" w:space="0" w:color="000000"/>
+              <w:bottom w:val="single" w:sz="2" w:space="0" w:color="000000"/>
+            </w:tcBorders>
+            <w:shd w:val="clear" w:color="auto" w:fill="auto"/>
+            <w:tcMar>
+              <w:left w:w="54" w:type="dxa"/>
+            </w:tcMar>
+          </w:tcPr>
+          <w:p>
+            <w:pPr>
+              <w:pStyle w:val="TableContents"/>
+              <w:jc w:val="center"/>
+              <w:rPr>
+                <w:sz w:val="20"/>
+                <w:szCs w:val="20"/>
+              </w:rPr>
+            </w:pPr>
+            <w:r>
+              <w:rPr>
+                <w:sz w:val="20"/>
+                <w:szCs w:val="20"/>
+              </w:rPr>
+              <w:t>0</w:t>
+            </w:r>
+          </w:p>
+        </w:tc>
+        <w:tc>
+          <w:tcPr>
+            <w:tcW w:w="2340" w:type="dxa"/>
+            <w:tcBorders>
+              <w:left w:val="single" w:sz="2" w:space="0" w:color="000000"/>
+              <w:bottom w:val="single" w:sz="2" w:space="0" w:color="000000"/>
+            </w:tcBorders>
+            <w:shd w:val="clear" w:color="auto" w:fill="auto"/>
+            <w:tcMar>
+              <w:left w:w="54" w:type="dxa"/>
+            </w:tcMar>
+          </w:tcPr>
+          <w:p>
+            <w:pPr>
+              <w:pStyle w:val="TableContents"/>
+              <w:jc w:val="center"/>
+              <w:rPr>
+                <w:sz w:val="20"/>
+                <w:szCs w:val="20"/>
+              </w:rPr>
+            </w:pPr>
+            <w:r>
+              <w:rPr>
+                <w:sz w:val="20"/>
+                <w:szCs w:val="20"/>
+              </w:rPr>
+              <w:t>50</w:t>
+            </w:r>
+          </w:p>
+        </w:tc>
+        <w:tc>
+          <w:tcPr>
+            <w:tcW w:w="2340" w:type="dxa"/>
+            <w:tcBorders>
+              <w:left w:val="single" w:sz="2" w:space="0" w:color="000000"/>
+              <w:bottom w:val="single" w:sz="2" w:space="0" w:color="000000"/>
+            </w:tcBorders>
+            <w:shd w:val="clear" w:color="auto" w:fill="auto"/>
+            <w:tcMar>
+              <w:left w:w="54" w:type="dxa"/>
+            </w:tcMar>
+          </w:tcPr>
+          <w:p>
+            <w:pPr>
+              <w:pStyle w:val="TableContents"/>
+              <w:jc w:val="center"/>
+              <w:rPr>
+                <w:sz w:val="20"/>
+                <w:szCs w:val="20"/>
+              </w:rPr>
+            </w:pPr>
+            <w:r>
+              <w:rPr>
+                <w:sz w:val="20"/>
+                <w:szCs w:val="20"/>
+              </w:rPr>
+              <w:t>4</w:t>
+            </w:r>
+          </w:p>
+        </w:tc>
+        <w:tc>
+          <w:tcPr>
+            <w:tcW w:w="2340" w:type="dxa"/>
+            <w:tcBorders>
+              <w:left w:val="single" w:sz="2" w:space="0" w:color="000000"/>
+              <w:bottom w:val="single" w:sz="2" w:space="0" w:color="000000"/>
+              <w:right w:val="single" w:sz="2" w:space="0" w:color="000000"/>
+            </w:tcBorders>
+            <w:shd w:val="clear" w:color="auto" w:fill="auto"/>
+            <w:tcMar>
+              <w:left w:w="54" w:type="dxa"/>
+            </w:tcMar>
+          </w:tcPr>
+          <w:p>
+            <w:pPr>
+              <w:pStyle w:val="TableContents"/>
+              <w:jc w:val="center"/>
+              <w:rPr>
+                <w:sz w:val="20"/>
+                <w:szCs w:val="20"/>
+              </w:rPr>
+            </w:pPr>
+            <w:r>
+              <w:rPr>
+                <w:sz w:val="20"/>
+                <w:szCs w:val="20"/>
+              </w:rPr>
+              <w:t>0</w:t>
+            </w:r>
+          </w:p>
+        </w:tc>
+      </w:tr>
+      <w:tr>
+        <w:tc>
+          <w:tcPr>
+            <w:tcW w:w="2340" w:type="dxa"/>
+            <w:tcBorders>
+              <w:left w:val="single" w:sz="2" w:space="0" w:color="000000"/>
+              <w:bottom w:val="single" w:sz="2" w:space="0" w:color="000000"/>
+            </w:tcBorders>
+            <w:shd w:val="clear" w:color="auto" w:fill="auto"/>
+            <w:tcMar>
+              <w:left w:w="54" w:type="dxa"/>
+            </w:tcMar>
+          </w:tcPr>
+          <w:p>
+            <w:pPr>
+              <w:pStyle w:val="TableContents"/>
+              <w:jc w:val="center"/>
+              <w:rPr>
+                <w:sz w:val="20"/>
+                <w:szCs w:val="20"/>
+              </w:rPr>
+            </w:pPr>
+            <w:r>
+              <w:rPr>
+                <w:sz w:val="20"/>
+                <w:szCs w:val="20"/>
+              </w:rPr>
+              <w:t>1</w:t>
+            </w:r>
+          </w:p>
+        </w:tc>
+        <w:tc>
+          <w:tcPr>
+            <w:tcW w:w="2340" w:type="dxa"/>
+            <w:tcBorders>
+              <w:left w:val="single" w:sz="2" w:space="0" w:color="000000"/>
+              <w:bottom w:val="single" w:sz="2" w:space="0" w:color="000000"/>
+            </w:tcBorders>
+            <w:shd w:val="clear" w:color="auto" w:fill="auto"/>
+            <w:tcMar>
+              <w:left w:w="54" w:type="dxa"/>
+            </w:tcMar>
+          </w:tcPr>
+          <w:p>
+            <w:pPr>
+              <w:pStyle w:val="TableContents"/>
+              <w:jc w:val="center"/>
+              <w:rPr>
+                <w:sz w:val="20"/>
+                <w:szCs w:val="20"/>
+              </w:rPr>
+            </w:pPr>
+            <w:r>
+              <w:rPr>
+                <w:sz w:val="20"/>
+                <w:szCs w:val="20"/>
+              </w:rPr>
+              <w:t>0</w:t>
+            </w:r>
+          </w:p>
+        </w:tc>
+        <w:tc>
+          <w:tcPr>
+            <w:tcW w:w="2340" w:type="dxa"/>
+            <w:tcBorders>
+              <w:left w:val="single" w:sz="2" w:space="0" w:color="000000"/>
+              <w:bottom w:val="single" w:sz="2" w:space="0" w:color="000000"/>
+            </w:tcBorders>
+            <w:shd w:val="clear" w:color="auto" w:fill="auto"/>
+            <w:tcMar>
+              <w:left w:w="54" w:type="dxa"/>
+            </w:tcMar>
+          </w:tcPr>
+          <w:p>
+            <w:pPr>
+              <w:pStyle w:val="TableContents"/>
+              <w:jc w:val="center"/>
+              <w:rPr>
+                <w:sz w:val="20"/>
+                <w:szCs w:val="20"/>
+              </w:rPr>
+            </w:pPr>
+            <w:r>
+              <w:rPr>
+                <w:sz w:val="20"/>
+                <w:szCs w:val="20"/>
+              </w:rPr>
+              <w:t>46</w:t>
+            </w:r>
+          </w:p>
+        </w:tc>
+        <w:tc>
+          <w:tcPr>
+            <w:tcW w:w="2340" w:type="dxa"/>
+            <w:tcBorders>
+              <w:left w:val="single" w:sz="2" w:space="0" w:color="000000"/>
+              <w:bottom w:val="single" w:sz="2" w:space="0" w:color="000000"/>
+              <w:right w:val="single" w:sz="2" w:space="0" w:color="000000"/>
+            </w:tcBorders>
+            <w:shd w:val="clear" w:color="auto" w:fill="auto"/>
+            <w:tcMar>
+              <w:left w:w="54" w:type="dxa"/>
+            </w:tcMar>
+          </w:tcPr>
+          <w:p>
+            <w:pPr>
+              <w:pStyle w:val="TableContents"/>
+              <w:jc w:val="center"/>
+              <w:rPr>
+                <w:sz w:val="20"/>
+                <w:szCs w:val="20"/>
+              </w:rPr>
+            </w:pPr>
+            <w:r>
+              <w:rPr>
+                <w:sz w:val="20"/>
+                <w:szCs w:val="20"/>
+              </w:rPr>
+              <w:t>50</w:t>
+            </w:r>
+          </w:p>
+        </w:tc>
+      </w:tr>
+    </w:tbl>
+    <w:p>
+      <w:pPr>
+        <w:spacing w:line="360" w:lineRule="auto"/>
+        <w:jc w:val="both"/>
+        <w:rPr>
+          <w:rFonts w:ascii="Arial" w:hAnsi="Arial" w:cs="Arial"/>
+          <w:lang w:val="es-ES"/>
+        </w:rPr>
+      </w:pPr>
+    </w:p>
+    <w:p>
+      <w:pPr>
+        <w:spacing w:line="360" w:lineRule="auto"/>
+        <w:jc w:val="both"/>
+        <w:rPr>
+          <w:sz w:val="20"/>
+          <w:szCs w:val="20"/>
+          <w:lang w:val="es-ES"/>
+        </w:rPr>
+      </w:pPr>
+      <w:r>
+        <w:rPr>
+          <w:rFonts w:ascii="Arial" w:hAnsi="Arial" w:cs="Arial"/>
+          <w:sz w:val="20"/>
+          <w:szCs w:val="20"/>
+          <w:lang w:val="es-ES"/>
+        </w:rPr>
+        <w:t xml:space="preserve">En este caso, vemos que para Iris </w:t>
+      </w:r>
+      <w:proofErr w:type="spellStart"/>
+      <w:r>
+        <w:rPr>
+          <w:rFonts w:ascii="Arial" w:hAnsi="Arial" w:cs="Arial"/>
+          <w:sz w:val="20"/>
+          <w:szCs w:val="20"/>
+          <w:lang w:val="es-ES"/>
+        </w:rPr>
+        <w:t>Setosa</w:t>
+      </w:r>
+      <w:proofErr w:type="spellEnd"/>
+      <w:r>
+        <w:rPr>
+          <w:rFonts w:ascii="Arial" w:hAnsi="Arial" w:cs="Arial"/>
+          <w:sz w:val="20"/>
+          <w:szCs w:val="20"/>
+          <w:lang w:val="es-ES"/>
+        </w:rPr>
+        <w:t xml:space="preserve"> la clasificación fue correcta fue de un 100% </w:t>
+      </w:r>
+      <w:proofErr w:type="spellStart"/>
+      <w:r>
+        <w:rPr>
+          <w:rFonts w:ascii="Arial" w:hAnsi="Arial" w:cs="Arial"/>
+          <w:sz w:val="20"/>
+          <w:szCs w:val="20"/>
+          <w:lang w:val="es-ES"/>
+        </w:rPr>
+        <w:t>separandola</w:t>
+      </w:r>
+      <w:proofErr w:type="spellEnd"/>
+      <w:r>
+        <w:rPr>
+          <w:rFonts w:ascii="Arial" w:hAnsi="Arial" w:cs="Arial"/>
+          <w:sz w:val="20"/>
+          <w:szCs w:val="20"/>
+          <w:lang w:val="es-ES"/>
+        </w:rPr>
+        <w:t xml:space="preserve"> en una de las clases (0). Mientras que en el caso de Iris </w:t>
+      </w:r>
+      <w:proofErr w:type="spellStart"/>
+      <w:r>
+        <w:rPr>
+          <w:rFonts w:ascii="Arial" w:hAnsi="Arial" w:cs="Arial"/>
+          <w:sz w:val="20"/>
+          <w:szCs w:val="20"/>
+          <w:lang w:val="es-ES"/>
+        </w:rPr>
+        <w:t>Versicolor</w:t>
+      </w:r>
+      <w:proofErr w:type="spellEnd"/>
+      <w:r>
+        <w:rPr>
+          <w:rFonts w:ascii="Arial" w:hAnsi="Arial" w:cs="Arial"/>
+          <w:sz w:val="20"/>
+          <w:szCs w:val="20"/>
+          <w:lang w:val="es-ES"/>
+        </w:rPr>
+        <w:t xml:space="preserve"> e Iris </w:t>
+      </w:r>
+      <w:proofErr w:type="spellStart"/>
+      <w:r>
+        <w:rPr>
+          <w:rFonts w:ascii="Arial" w:hAnsi="Arial" w:cs="Arial"/>
+          <w:sz w:val="20"/>
+          <w:szCs w:val="20"/>
+          <w:lang w:val="es-ES"/>
+        </w:rPr>
+        <w:t>Virginica</w:t>
+      </w:r>
+      <w:proofErr w:type="spellEnd"/>
+      <w:r>
+        <w:rPr>
+          <w:rFonts w:ascii="Arial" w:hAnsi="Arial" w:cs="Arial"/>
+          <w:sz w:val="20"/>
+          <w:szCs w:val="20"/>
+          <w:lang w:val="es-ES"/>
+        </w:rPr>
+        <w:t xml:space="preserve"> se tuvieron algunos falsos positivos en la primera, clasificando en la case 1.</w:t>
+      </w:r>
+    </w:p>
+    <w:p>
+      <w:pPr>
+        <w:spacing w:line="360" w:lineRule="auto"/>
+        <w:jc w:val="center"/>
+        <w:rPr>
+          <w:b/>
+          <w:bCs/>
+        </w:rPr>
+      </w:pPr>
+      <w:r>
+        <w:rPr>
+          <w:rFonts w:ascii="Arial" w:hAnsi="Arial" w:cs="Arial"/>
+          <w:b/>
+          <w:bCs/>
+          <w:sz w:val="20"/>
+          <w:szCs w:val="20"/>
+          <w:lang w:val="es-ES"/>
+        </w:rPr>
+        <w:t xml:space="preserve">3 </w:t>
+      </w:r>
+      <w:proofErr w:type="spellStart"/>
+      <w:r>
+        <w:rPr>
+          <w:rFonts w:ascii="Arial" w:hAnsi="Arial" w:cs="Arial"/>
+          <w:b/>
+          <w:bCs/>
+          <w:sz w:val="20"/>
+          <w:szCs w:val="20"/>
+          <w:lang w:val="es-ES"/>
+        </w:rPr>
+        <w:t>Clusters</w:t>
+      </w:r>
+      <w:proofErr w:type="spellEnd"/>
+    </w:p>
+    <w:tbl>
+      <w:tblPr>
+        <w:tblW w:w="9360" w:type="dxa"/>
+        <w:tblInd w:w="55" w:type="dxa"/>
+        <w:tblBorders>
+          <w:top w:val="single" w:sz="2" w:space="0" w:color="000000"/>
+          <w:left w:val="single" w:sz="2" w:space="0" w:color="000000"/>
+          <w:bottom w:val="single" w:sz="2" w:space="0" w:color="000000"/>
+          <w:insideH w:val="single" w:sz="2" w:space="0" w:color="000000"/>
+        </w:tblBorders>
+        <w:tblCellMar>
+          <w:top w:w="55" w:type="dxa"/>
+          <w:left w:w="54" w:type="dxa"/>
+          <w:bottom w:w="55" w:type="dxa"/>
+          <w:right w:w="55" w:type="dxa"/>
+        </w:tblCellMar>
+        <w:tblLook w:val="04A0" w:firstRow="1" w:lastRow="0" w:firstColumn="1" w:lastColumn="0" w:noHBand="0" w:noVBand="1"/>
+      </w:tblPr>
+      <w:tblGrid>
+        <w:gridCol w:w="2340"/>
+        <w:gridCol w:w="2340"/>
+        <w:gridCol w:w="2340"/>
+        <w:gridCol w:w="2340"/>
+      </w:tblGrid>
+      <w:tr>
+        <w:tc>
+          <w:tcPr>
+            <w:tcW w:w="2340" w:type="dxa"/>
+            <w:tcBorders>
+              <w:top w:val="single" w:sz="2" w:space="0" w:color="000000"/>
+              <w:left w:val="single" w:sz="2" w:space="0" w:color="000000"/>
+              <w:bottom w:val="single" w:sz="2" w:space="0" w:color="000000"/>
+            </w:tcBorders>
+            <w:shd w:val="clear" w:color="auto" w:fill="auto"/>
+            <w:tcMar>
+              <w:left w:w="54" w:type="dxa"/>
+            </w:tcMar>
+          </w:tcPr>
+          <w:p>
+            <w:pPr>
+              <w:pStyle w:val="TableContents"/>
+              <w:jc w:val="center"/>
+              <w:rPr>
+                <w:sz w:val="20"/>
+                <w:szCs w:val="20"/>
+              </w:rPr>
+            </w:pPr>
+            <w:proofErr w:type="spellStart"/>
+            <w:r>
+              <w:rPr>
+                <w:sz w:val="20"/>
+                <w:szCs w:val="20"/>
+              </w:rPr>
+              <w:t>Clase</w:t>
+            </w:r>
+            <w:proofErr w:type="spellEnd"/>
+          </w:p>
+        </w:tc>
+        <w:tc>
+          <w:tcPr>
+            <w:tcW w:w="2340" w:type="dxa"/>
+            <w:tcBorders>
+              <w:top w:val="single" w:sz="2" w:space="0" w:color="000000"/>
+              <w:left w:val="single" w:sz="2" w:space="0" w:color="000000"/>
+              <w:bottom w:val="single" w:sz="2" w:space="0" w:color="000000"/>
+            </w:tcBorders>
+            <w:shd w:val="clear" w:color="auto" w:fill="auto"/>
+            <w:tcMar>
+              <w:left w:w="54" w:type="dxa"/>
+            </w:tcMar>
+          </w:tcPr>
+          <w:p>
+            <w:pPr>
+              <w:pStyle w:val="TableContents"/>
+              <w:jc w:val="center"/>
+              <w:rPr>
+                <w:sz w:val="20"/>
+                <w:szCs w:val="20"/>
+              </w:rPr>
+            </w:pPr>
+            <w:r>
+              <w:rPr>
+                <w:sz w:val="20"/>
+                <w:szCs w:val="20"/>
+              </w:rPr>
+              <w:t xml:space="preserve">Iris </w:t>
+            </w:r>
+            <w:proofErr w:type="spellStart"/>
+            <w:r>
+              <w:rPr>
+                <w:sz w:val="20"/>
+                <w:szCs w:val="20"/>
+              </w:rPr>
+              <w:t>Setosa</w:t>
+            </w:r>
+            <w:proofErr w:type="spellEnd"/>
+          </w:p>
+        </w:tc>
+        <w:tc>
+          <w:tcPr>
+            <w:tcW w:w="2340" w:type="dxa"/>
+            <w:tcBorders>
+              <w:top w:val="single" w:sz="2" w:space="0" w:color="000000"/>
+              <w:left w:val="single" w:sz="2" w:space="0" w:color="000000"/>
+              <w:bottom w:val="single" w:sz="2" w:space="0" w:color="000000"/>
+            </w:tcBorders>
+            <w:shd w:val="clear" w:color="auto" w:fill="auto"/>
+            <w:tcMar>
+              <w:left w:w="54" w:type="dxa"/>
+            </w:tcMar>
+          </w:tcPr>
+          <w:p>
+            <w:pPr>
+              <w:pStyle w:val="TableContents"/>
+              <w:jc w:val="center"/>
+              <w:rPr>
+                <w:sz w:val="20"/>
+                <w:szCs w:val="20"/>
+              </w:rPr>
+            </w:pPr>
+            <w:r>
+              <w:rPr>
+                <w:sz w:val="20"/>
+                <w:szCs w:val="20"/>
+              </w:rPr>
+              <w:t>Iris Versicolor</w:t>
+            </w:r>
+          </w:p>
+        </w:tc>
+        <w:tc>
+          <w:tcPr>
+            <w:tcW w:w="2340" w:type="dxa"/>
+            <w:tcBorders>
+              <w:top w:val="single" w:sz="2" w:space="0" w:color="000000"/>
+              <w:left w:val="single" w:sz="2" w:space="0" w:color="000000"/>
+              <w:bottom w:val="single" w:sz="2" w:space="0" w:color="000000"/>
+              <w:right w:val="single" w:sz="2" w:space="0" w:color="000000"/>
+            </w:tcBorders>
+            <w:shd w:val="clear" w:color="auto" w:fill="auto"/>
+            <w:tcMar>
+              <w:left w:w="54" w:type="dxa"/>
+            </w:tcMar>
+          </w:tcPr>
+          <w:p>
+            <w:pPr>
+              <w:pStyle w:val="TableContents"/>
+              <w:jc w:val="center"/>
+              <w:rPr>
+                <w:sz w:val="20"/>
+                <w:szCs w:val="20"/>
+              </w:rPr>
+            </w:pPr>
+            <w:r>
+              <w:rPr>
+                <w:sz w:val="20"/>
+                <w:szCs w:val="20"/>
+              </w:rPr>
+              <w:t xml:space="preserve">Iris </w:t>
+            </w:r>
+            <w:proofErr w:type="spellStart"/>
+            <w:r>
+              <w:rPr>
+                <w:sz w:val="20"/>
+                <w:szCs w:val="20"/>
+              </w:rPr>
+              <w:t>Virginica</w:t>
+            </w:r>
+            <w:proofErr w:type="spellEnd"/>
+          </w:p>
+        </w:tc>
+      </w:tr>
+      <w:tr>
+        <w:tc>
+          <w:tcPr>
+            <w:tcW w:w="2340" w:type="dxa"/>
+            <w:tcBorders>
+              <w:left w:val="single" w:sz="2" w:space="0" w:color="000000"/>
+              <w:bottom w:val="single" w:sz="2" w:space="0" w:color="000000"/>
+            </w:tcBorders>
+            <w:shd w:val="clear" w:color="auto" w:fill="auto"/>
+            <w:tcMar>
+              <w:left w:w="54" w:type="dxa"/>
+            </w:tcMar>
+          </w:tcPr>
+          <w:p>
+            <w:pPr>
+              <w:pStyle w:val="TableContents"/>
+              <w:jc w:val="center"/>
+              <w:rPr>
+                <w:sz w:val="20"/>
+                <w:szCs w:val="20"/>
+              </w:rPr>
+            </w:pPr>
+            <w:r>
+              <w:rPr>
+                <w:sz w:val="20"/>
+                <w:szCs w:val="20"/>
+              </w:rPr>
+              <w:t>0</w:t>
+            </w:r>
+          </w:p>
+        </w:tc>
+        <w:tc>
+          <w:tcPr>
+            <w:tcW w:w="2340" w:type="dxa"/>
+            <w:tcBorders>
+              <w:left w:val="single" w:sz="2" w:space="0" w:color="000000"/>
+              <w:bottom w:val="single" w:sz="2" w:space="0" w:color="000000"/>
+            </w:tcBorders>
+            <w:shd w:val="clear" w:color="auto" w:fill="auto"/>
+            <w:tcMar>
+              <w:left w:w="54" w:type="dxa"/>
+            </w:tcMar>
+          </w:tcPr>
+          <w:p>
+            <w:pPr>
+              <w:pStyle w:val="TableContents"/>
+              <w:jc w:val="center"/>
+              <w:rPr>
+                <w:sz w:val="20"/>
+                <w:szCs w:val="20"/>
+              </w:rPr>
+            </w:pPr>
+            <w:r>
+              <w:rPr>
+                <w:sz w:val="20"/>
+                <w:szCs w:val="20"/>
+              </w:rPr>
+              <w:t>0</w:t>
+            </w:r>
+          </w:p>
+        </w:tc>
+        <w:tc>
+          <w:tcPr>
+            <w:tcW w:w="2340" w:type="dxa"/>
+            <w:tcBorders>
+              <w:left w:val="single" w:sz="2" w:space="0" w:color="000000"/>
+              <w:bottom w:val="single" w:sz="2" w:space="0" w:color="000000"/>
+            </w:tcBorders>
+            <w:shd w:val="clear" w:color="auto" w:fill="auto"/>
+            <w:tcMar>
+              <w:left w:w="54" w:type="dxa"/>
+            </w:tcMar>
+          </w:tcPr>
+          <w:p>
+            <w:pPr>
+              <w:pStyle w:val="TableContents"/>
+              <w:jc w:val="center"/>
+              <w:rPr>
+                <w:sz w:val="20"/>
+                <w:szCs w:val="20"/>
+              </w:rPr>
+            </w:pPr>
+            <w:r>
+              <w:rPr>
+                <w:sz w:val="20"/>
+                <w:szCs w:val="20"/>
+              </w:rPr>
+              <w:t>12</w:t>
+            </w:r>
+          </w:p>
+        </w:tc>
+        <w:tc>
+          <w:tcPr>
+            <w:tcW w:w="2340" w:type="dxa"/>
+            <w:tcBorders>
+              <w:left w:val="single" w:sz="2" w:space="0" w:color="000000"/>
+              <w:bottom w:val="single" w:sz="2" w:space="0" w:color="000000"/>
+              <w:right w:val="single" w:sz="2" w:space="0" w:color="000000"/>
+            </w:tcBorders>
+            <w:shd w:val="clear" w:color="auto" w:fill="auto"/>
+            <w:tcMar>
+              <w:left w:w="54" w:type="dxa"/>
+            </w:tcMar>
+          </w:tcPr>
+          <w:p>
+            <w:pPr>
+              <w:pStyle w:val="TableContents"/>
+              <w:jc w:val="center"/>
+              <w:rPr>
+                <w:sz w:val="20"/>
+                <w:szCs w:val="20"/>
+              </w:rPr>
+            </w:pPr>
+            <w:r>
+              <w:rPr>
+                <w:sz w:val="20"/>
+                <w:szCs w:val="20"/>
+              </w:rPr>
+              <w:t>49</w:t>
+            </w:r>
+          </w:p>
+        </w:tc>
+      </w:tr>
+      <w:tr>
+        <w:tc>
+          <w:tcPr>
+            <w:tcW w:w="2340" w:type="dxa"/>
+            <w:tcBorders>
+              <w:left w:val="single" w:sz="2" w:space="0" w:color="000000"/>
+              <w:bottom w:val="single" w:sz="2" w:space="0" w:color="000000"/>
+            </w:tcBorders>
+            <w:shd w:val="clear" w:color="auto" w:fill="auto"/>
+            <w:tcMar>
+              <w:left w:w="54" w:type="dxa"/>
+            </w:tcMar>
+          </w:tcPr>
+          <w:p>
+            <w:pPr>
+              <w:pStyle w:val="TableContents"/>
+              <w:jc w:val="center"/>
+              <w:rPr>
+                <w:sz w:val="20"/>
+                <w:szCs w:val="20"/>
+              </w:rPr>
+            </w:pPr>
+            <w:r>
+              <w:rPr>
+                <w:sz w:val="20"/>
+                <w:szCs w:val="20"/>
+              </w:rPr>
+              <w:t>1</w:t>
+            </w:r>
+          </w:p>
+        </w:tc>
+        <w:tc>
+          <w:tcPr>
+            <w:tcW w:w="2340" w:type="dxa"/>
+            <w:tcBorders>
+              <w:left w:val="single" w:sz="2" w:space="0" w:color="000000"/>
+              <w:bottom w:val="single" w:sz="2" w:space="0" w:color="000000"/>
+            </w:tcBorders>
+            <w:shd w:val="clear" w:color="auto" w:fill="auto"/>
+            <w:tcMar>
+              <w:left w:w="54" w:type="dxa"/>
+            </w:tcMar>
+          </w:tcPr>
+          <w:p>
+            <w:pPr>
+              <w:pStyle w:val="TableContents"/>
+              <w:jc w:val="center"/>
+              <w:rPr>
+                <w:sz w:val="20"/>
+                <w:szCs w:val="20"/>
+              </w:rPr>
+            </w:pPr>
+            <w:r>
+              <w:rPr>
+                <w:sz w:val="20"/>
+                <w:szCs w:val="20"/>
+              </w:rPr>
+              <w:t>0</w:t>
+            </w:r>
+          </w:p>
+        </w:tc>
+        <w:tc>
+          <w:tcPr>
+            <w:tcW w:w="2340" w:type="dxa"/>
+            <w:tcBorders>
+              <w:left w:val="single" w:sz="2" w:space="0" w:color="000000"/>
+              <w:bottom w:val="single" w:sz="2" w:space="0" w:color="000000"/>
+            </w:tcBorders>
+            <w:shd w:val="clear" w:color="auto" w:fill="auto"/>
+            <w:tcMar>
+              <w:left w:w="54" w:type="dxa"/>
+            </w:tcMar>
+          </w:tcPr>
+          <w:p>
+            <w:pPr>
+              <w:pStyle w:val="TableContents"/>
+              <w:jc w:val="center"/>
+              <w:rPr>
+                <w:sz w:val="20"/>
+                <w:szCs w:val="20"/>
+              </w:rPr>
+            </w:pPr>
+            <w:r>
+              <w:rPr>
+                <w:sz w:val="20"/>
+                <w:szCs w:val="20"/>
+              </w:rPr>
+              <w:t>38</w:t>
+            </w:r>
+          </w:p>
+        </w:tc>
+        <w:tc>
+          <w:tcPr>
+            <w:tcW w:w="2340" w:type="dxa"/>
+            <w:tcBorders>
+              <w:left w:val="single" w:sz="2" w:space="0" w:color="000000"/>
+              <w:bottom w:val="single" w:sz="2" w:space="0" w:color="000000"/>
+              <w:right w:val="single" w:sz="2" w:space="0" w:color="000000"/>
+            </w:tcBorders>
+            <w:shd w:val="clear" w:color="auto" w:fill="auto"/>
+            <w:tcMar>
+              <w:left w:w="54" w:type="dxa"/>
+            </w:tcMar>
+          </w:tcPr>
+          <w:p>
+            <w:pPr>
+              <w:pStyle w:val="TableContents"/>
+              <w:jc w:val="center"/>
+              <w:rPr>
+                <w:sz w:val="20"/>
+                <w:szCs w:val="20"/>
+              </w:rPr>
+            </w:pPr>
+            <w:r>
+              <w:rPr>
+                <w:sz w:val="20"/>
+                <w:szCs w:val="20"/>
+              </w:rPr>
+              <w:t>1</w:t>
+            </w:r>
+          </w:p>
+        </w:tc>
+      </w:tr>
+      <w:tr>
+        <w:tc>
+          <w:tcPr>
+            <w:tcW w:w="2340" w:type="dxa"/>
+            <w:tcBorders>
+              <w:left w:val="single" w:sz="2" w:space="0" w:color="000000"/>
+              <w:bottom w:val="single" w:sz="2" w:space="0" w:color="000000"/>
+            </w:tcBorders>
+            <w:shd w:val="clear" w:color="auto" w:fill="auto"/>
+            <w:tcMar>
+              <w:left w:w="54" w:type="dxa"/>
+            </w:tcMar>
+          </w:tcPr>
+          <w:p>
+            <w:pPr>
+              <w:pStyle w:val="TableContents"/>
+              <w:jc w:val="center"/>
+              <w:rPr>
+                <w:sz w:val="20"/>
+                <w:szCs w:val="20"/>
+              </w:rPr>
+            </w:pPr>
+            <w:r>
+              <w:rPr>
+                <w:sz w:val="20"/>
+                <w:szCs w:val="20"/>
+              </w:rPr>
+              <w:t>2</w:t>
+            </w:r>
+          </w:p>
+        </w:tc>
+        <w:tc>
+          <w:tcPr>
+            <w:tcW w:w="2340" w:type="dxa"/>
+            <w:tcBorders>
+              <w:left w:val="single" w:sz="2" w:space="0" w:color="000000"/>
+              <w:bottom w:val="single" w:sz="2" w:space="0" w:color="000000"/>
+            </w:tcBorders>
+            <w:shd w:val="clear" w:color="auto" w:fill="auto"/>
+            <w:tcMar>
+              <w:left w:w="54" w:type="dxa"/>
+            </w:tcMar>
+          </w:tcPr>
+          <w:p>
+            <w:pPr>
+              <w:pStyle w:val="TableContents"/>
+              <w:jc w:val="center"/>
+              <w:rPr>
+                <w:sz w:val="20"/>
+                <w:szCs w:val="20"/>
+              </w:rPr>
+            </w:pPr>
+            <w:r>
+              <w:rPr>
+                <w:sz w:val="20"/>
+                <w:szCs w:val="20"/>
+              </w:rPr>
+              <w:t>50</w:t>
+            </w:r>
+          </w:p>
+        </w:tc>
+        <w:tc>
+          <w:tcPr>
+            <w:tcW w:w="2340" w:type="dxa"/>
+            <w:tcBorders>
+              <w:left w:val="single" w:sz="2" w:space="0" w:color="000000"/>
+              <w:bottom w:val="single" w:sz="2" w:space="0" w:color="000000"/>
+            </w:tcBorders>
+            <w:shd w:val="clear" w:color="auto" w:fill="auto"/>
+            <w:tcMar>
+              <w:left w:w="54" w:type="dxa"/>
+            </w:tcMar>
+          </w:tcPr>
+          <w:p>
+            <w:pPr>
+              <w:pStyle w:val="TableContents"/>
+              <w:jc w:val="center"/>
+              <w:rPr>
+                <w:sz w:val="20"/>
+                <w:szCs w:val="20"/>
+              </w:rPr>
+            </w:pPr>
+            <w:r>
+              <w:rPr>
+                <w:sz w:val="20"/>
+                <w:szCs w:val="20"/>
+              </w:rPr>
+              <w:t>0</w:t>
+            </w:r>
+          </w:p>
+        </w:tc>
+        <w:tc>
+          <w:tcPr>
+            <w:tcW w:w="2340" w:type="dxa"/>
+            <w:tcBorders>
+              <w:left w:val="single" w:sz="2" w:space="0" w:color="000000"/>
+              <w:bottom w:val="single" w:sz="2" w:space="0" w:color="000000"/>
+              <w:right w:val="single" w:sz="2" w:space="0" w:color="000000"/>
+            </w:tcBorders>
+            <w:shd w:val="clear" w:color="auto" w:fill="auto"/>
+            <w:tcMar>
+              <w:left w:w="54" w:type="dxa"/>
+            </w:tcMar>
+          </w:tcPr>
+          <w:p>
+            <w:pPr>
+              <w:pStyle w:val="TableContents"/>
+              <w:jc w:val="center"/>
+              <w:rPr>
+                <w:sz w:val="20"/>
+                <w:szCs w:val="20"/>
+              </w:rPr>
+            </w:pPr>
+            <w:r>
+              <w:rPr>
+                <w:sz w:val="20"/>
+                <w:szCs w:val="20"/>
+              </w:rPr>
+              <w:t>0</w:t>
+            </w:r>
+          </w:p>
+        </w:tc>
+      </w:tr>
+    </w:tbl>
+    <w:p>
+      <w:pPr>
+        <w:spacing w:line="360" w:lineRule="auto"/>
+        <w:jc w:val="both"/>
+        <w:rPr>
+          <w:rFonts w:ascii="Arial" w:hAnsi="Arial" w:cs="Arial"/>
+          <w:lang w:val="es-ES"/>
+        </w:rPr>
+      </w:pPr>
+    </w:p>
+    <w:p>
+      <w:pPr>
+        <w:spacing w:line="360" w:lineRule="auto"/>
+        <w:jc w:val="both"/>
+        <w:rPr>
+          <w:sz w:val="20"/>
+          <w:szCs w:val="20"/>
+        </w:rPr>
+      </w:pPr>
+      <w:r>
+        <w:rPr>
+          <w:rFonts w:ascii="Arial" w:hAnsi="Arial" w:cs="Arial"/>
+          <w:sz w:val="20"/>
+          <w:szCs w:val="20"/>
+          <w:lang w:val="es-ES"/>
+        </w:rPr>
+        <w:lastRenderedPageBreak/>
+        <w:t xml:space="preserve">Para 3 </w:t>
+      </w:r>
+      <w:proofErr w:type="spellStart"/>
+      <w:r>
+        <w:rPr>
+          <w:rFonts w:ascii="Arial" w:hAnsi="Arial" w:cs="Arial"/>
+          <w:sz w:val="20"/>
+          <w:szCs w:val="20"/>
+          <w:lang w:val="es-ES"/>
+        </w:rPr>
+        <w:t>clusters</w:t>
+      </w:r>
+      <w:proofErr w:type="spellEnd"/>
+      <w:r>
+        <w:rPr>
+          <w:rFonts w:ascii="Arial" w:hAnsi="Arial" w:cs="Arial"/>
+          <w:sz w:val="20"/>
+          <w:szCs w:val="20"/>
+          <w:lang w:val="es-ES"/>
+        </w:rPr>
+        <w:t xml:space="preserve">, vemos que para Iris </w:t>
+      </w:r>
+      <w:proofErr w:type="spellStart"/>
+      <w:r>
+        <w:rPr>
+          <w:rFonts w:ascii="Arial" w:hAnsi="Arial" w:cs="Arial"/>
+          <w:sz w:val="20"/>
+          <w:szCs w:val="20"/>
+          <w:lang w:val="es-ES"/>
+        </w:rPr>
+        <w:t>Setosa</w:t>
+      </w:r>
+      <w:proofErr w:type="spellEnd"/>
+      <w:r>
+        <w:rPr>
+          <w:rFonts w:ascii="Arial" w:hAnsi="Arial" w:cs="Arial"/>
+          <w:sz w:val="20"/>
+          <w:szCs w:val="20"/>
+          <w:lang w:val="es-ES"/>
+        </w:rPr>
+        <w:t xml:space="preserve"> la clasificación fue correcta nuevamente un 100% separándola en este caso en la clase 2. Mientras que en el caso de Iris </w:t>
+      </w:r>
+      <w:proofErr w:type="spellStart"/>
+      <w:r>
+        <w:rPr>
+          <w:rFonts w:ascii="Arial" w:hAnsi="Arial" w:cs="Arial"/>
+          <w:sz w:val="20"/>
+          <w:szCs w:val="20"/>
+          <w:lang w:val="es-ES"/>
+        </w:rPr>
+        <w:t>Versicolor</w:t>
+      </w:r>
+      <w:proofErr w:type="spellEnd"/>
+      <w:r>
+        <w:rPr>
+          <w:rFonts w:ascii="Arial" w:hAnsi="Arial" w:cs="Arial"/>
+          <w:sz w:val="20"/>
+          <w:szCs w:val="20"/>
+          <w:lang w:val="es-ES"/>
+        </w:rPr>
+        <w:t xml:space="preserve"> e Iris </w:t>
+      </w:r>
+      <w:proofErr w:type="spellStart"/>
+      <w:r>
+        <w:rPr>
+          <w:rFonts w:ascii="Arial" w:hAnsi="Arial" w:cs="Arial"/>
+          <w:sz w:val="20"/>
+          <w:szCs w:val="20"/>
+          <w:lang w:val="es-ES"/>
+        </w:rPr>
+        <w:t>Virginica</w:t>
+      </w:r>
+      <w:proofErr w:type="spellEnd"/>
+      <w:r>
+        <w:rPr>
+          <w:rFonts w:ascii="Arial" w:hAnsi="Arial" w:cs="Arial"/>
+          <w:sz w:val="20"/>
+          <w:szCs w:val="20"/>
+          <w:lang w:val="es-ES"/>
+        </w:rPr>
+        <w:t xml:space="preserve"> se puede ver que se separaron en mayor parte en las clases 2 y 1, respectivamente. Obteniendo algunos falsos positivos.</w:t>
+      </w:r>
+    </w:p>
+    <w:p>
+      <w:pPr>
+        <w:spacing w:line="360" w:lineRule="auto"/>
+        <w:jc w:val="center"/>
+        <w:rPr>
+          <w:rFonts w:ascii="Arial" w:hAnsi="Arial" w:cs="Arial"/>
+          <w:sz w:val="20"/>
+          <w:szCs w:val="20"/>
+          <w:lang w:val="es-ES"/>
+        </w:rPr>
+      </w:pPr>
+    </w:p>
+    <w:p>
+      <w:pPr>
+        <w:spacing w:line="360" w:lineRule="auto"/>
+        <w:jc w:val="center"/>
+        <w:rPr>
+          <w:b/>
+          <w:bCs/>
+        </w:rPr>
+      </w:pPr>
+      <w:r>
+        <w:rPr>
+          <w:rFonts w:ascii="Arial" w:hAnsi="Arial" w:cs="Arial"/>
+          <w:b/>
+          <w:bCs/>
+          <w:sz w:val="20"/>
+          <w:szCs w:val="20"/>
+          <w:lang w:val="es-ES"/>
+        </w:rPr>
+        <w:t xml:space="preserve">4 </w:t>
+      </w:r>
+      <w:proofErr w:type="spellStart"/>
+      <w:r>
+        <w:rPr>
+          <w:rFonts w:ascii="Arial" w:hAnsi="Arial" w:cs="Arial"/>
+          <w:b/>
+          <w:bCs/>
+          <w:sz w:val="20"/>
+          <w:szCs w:val="20"/>
+          <w:lang w:val="es-ES"/>
+        </w:rPr>
+        <w:t>Clusters</w:t>
+      </w:r>
+      <w:proofErr w:type="spellEnd"/>
+    </w:p>
+    <w:tbl>
+      <w:tblPr>
+        <w:tblW w:w="9360" w:type="dxa"/>
+        <w:tblInd w:w="55" w:type="dxa"/>
+        <w:tblBorders>
+          <w:top w:val="single" w:sz="2" w:space="0" w:color="000000"/>
+          <w:left w:val="single" w:sz="2" w:space="0" w:color="000000"/>
+          <w:bottom w:val="single" w:sz="2" w:space="0" w:color="000000"/>
+          <w:insideH w:val="single" w:sz="2" w:space="0" w:color="000000"/>
+        </w:tblBorders>
+        <w:tblCellMar>
+          <w:top w:w="55" w:type="dxa"/>
+          <w:left w:w="54" w:type="dxa"/>
+          <w:bottom w:w="55" w:type="dxa"/>
+          <w:right w:w="55" w:type="dxa"/>
+        </w:tblCellMar>
+        <w:tblLook w:val="04A0" w:firstRow="1" w:lastRow="0" w:firstColumn="1" w:lastColumn="0" w:noHBand="0" w:noVBand="1"/>
+      </w:tblPr>
+      <w:tblGrid>
+        <w:gridCol w:w="2340"/>
+        <w:gridCol w:w="2340"/>
+        <w:gridCol w:w="2340"/>
+        <w:gridCol w:w="2340"/>
+      </w:tblGrid>
+      <w:tr>
+        <w:tc>
+          <w:tcPr>
+            <w:tcW w:w="2340" w:type="dxa"/>
+            <w:tcBorders>
+              <w:top w:val="single" w:sz="2" w:space="0" w:color="000000"/>
+              <w:left w:val="single" w:sz="2" w:space="0" w:color="000000"/>
+              <w:bottom w:val="single" w:sz="2" w:space="0" w:color="000000"/>
+            </w:tcBorders>
+            <w:shd w:val="clear" w:color="auto" w:fill="auto"/>
+            <w:tcMar>
+              <w:left w:w="54" w:type="dxa"/>
+            </w:tcMar>
+          </w:tcPr>
+          <w:p>
+            <w:pPr>
+              <w:pStyle w:val="TableContents"/>
+              <w:jc w:val="center"/>
+              <w:rPr>
+                <w:sz w:val="20"/>
+                <w:szCs w:val="20"/>
+              </w:rPr>
+            </w:pPr>
+            <w:proofErr w:type="spellStart"/>
+            <w:r>
+              <w:rPr>
+                <w:sz w:val="20"/>
+                <w:szCs w:val="20"/>
+              </w:rPr>
+              <w:t>Clase</w:t>
+            </w:r>
+            <w:proofErr w:type="spellEnd"/>
+          </w:p>
+        </w:tc>
+        <w:tc>
+          <w:tcPr>
+            <w:tcW w:w="2340" w:type="dxa"/>
+            <w:tcBorders>
+              <w:top w:val="single" w:sz="2" w:space="0" w:color="000000"/>
+              <w:left w:val="single" w:sz="2" w:space="0" w:color="000000"/>
+              <w:bottom w:val="single" w:sz="2" w:space="0" w:color="000000"/>
+            </w:tcBorders>
+            <w:shd w:val="clear" w:color="auto" w:fill="auto"/>
+            <w:tcMar>
+              <w:left w:w="54" w:type="dxa"/>
+            </w:tcMar>
+          </w:tcPr>
+          <w:p>
+            <w:pPr>
+              <w:pStyle w:val="TableContents"/>
+              <w:jc w:val="center"/>
+              <w:rPr>
+                <w:sz w:val="20"/>
+                <w:szCs w:val="20"/>
+              </w:rPr>
+            </w:pPr>
+            <w:r>
+              <w:rPr>
+                <w:sz w:val="20"/>
+                <w:szCs w:val="20"/>
+              </w:rPr>
+              <w:t xml:space="preserve">Iris </w:t>
+            </w:r>
+            <w:proofErr w:type="spellStart"/>
+            <w:r>
+              <w:rPr>
+                <w:sz w:val="20"/>
+                <w:szCs w:val="20"/>
+              </w:rPr>
+              <w:t>Setosa</w:t>
+            </w:r>
+            <w:proofErr w:type="spellEnd"/>
+          </w:p>
+        </w:tc>
+        <w:tc>
+          <w:tcPr>
+            <w:tcW w:w="2340" w:type="dxa"/>
+            <w:tcBorders>
+              <w:top w:val="single" w:sz="2" w:space="0" w:color="000000"/>
+              <w:left w:val="single" w:sz="2" w:space="0" w:color="000000"/>
+              <w:bottom w:val="single" w:sz="2" w:space="0" w:color="000000"/>
+            </w:tcBorders>
+            <w:shd w:val="clear" w:color="auto" w:fill="auto"/>
+            <w:tcMar>
+              <w:left w:w="54" w:type="dxa"/>
+            </w:tcMar>
+          </w:tcPr>
+          <w:p>
+            <w:pPr>
+              <w:pStyle w:val="TableContents"/>
+              <w:jc w:val="center"/>
+              <w:rPr>
+                <w:sz w:val="20"/>
+                <w:szCs w:val="20"/>
+              </w:rPr>
+            </w:pPr>
+            <w:r>
+              <w:rPr>
+                <w:sz w:val="20"/>
+                <w:szCs w:val="20"/>
+              </w:rPr>
+              <w:t>Iris Versicolor</w:t>
+            </w:r>
+          </w:p>
+        </w:tc>
+        <w:tc>
+          <w:tcPr>
+            <w:tcW w:w="2340" w:type="dxa"/>
+            <w:tcBorders>
+              <w:top w:val="single" w:sz="2" w:space="0" w:color="000000"/>
+              <w:left w:val="single" w:sz="2" w:space="0" w:color="000000"/>
+              <w:bottom w:val="single" w:sz="2" w:space="0" w:color="000000"/>
+              <w:right w:val="single" w:sz="2" w:space="0" w:color="000000"/>
+            </w:tcBorders>
+            <w:shd w:val="clear" w:color="auto" w:fill="auto"/>
+            <w:tcMar>
+              <w:left w:w="54" w:type="dxa"/>
+            </w:tcMar>
+          </w:tcPr>
+          <w:p>
+            <w:pPr>
+              <w:pStyle w:val="TableContents"/>
+              <w:jc w:val="center"/>
+              <w:rPr>
+                <w:sz w:val="20"/>
+                <w:szCs w:val="20"/>
+              </w:rPr>
+            </w:pPr>
+            <w:r>
+              <w:rPr>
+                <w:sz w:val="20"/>
+                <w:szCs w:val="20"/>
+              </w:rPr>
+              <w:t xml:space="preserve">Iris </w:t>
+            </w:r>
+            <w:proofErr w:type="spellStart"/>
+            <w:r>
+              <w:rPr>
+                <w:sz w:val="20"/>
+                <w:szCs w:val="20"/>
+              </w:rPr>
+              <w:t>Virginica</w:t>
+            </w:r>
+            <w:proofErr w:type="spellEnd"/>
+          </w:p>
+        </w:tc>
+      </w:tr>
+      <w:tr>
+        <w:tc>
+          <w:tcPr>
+            <w:tcW w:w="2340" w:type="dxa"/>
+            <w:tcBorders>
+              <w:left w:val="single" w:sz="2" w:space="0" w:color="000000"/>
+              <w:bottom w:val="single" w:sz="2" w:space="0" w:color="000000"/>
+            </w:tcBorders>
+            <w:shd w:val="clear" w:color="auto" w:fill="auto"/>
+            <w:tcMar>
+              <w:left w:w="54" w:type="dxa"/>
+            </w:tcMar>
+          </w:tcPr>
+          <w:p>
+            <w:pPr>
+              <w:pStyle w:val="TableContents"/>
+              <w:jc w:val="center"/>
+              <w:rPr>
+                <w:sz w:val="20"/>
+                <w:szCs w:val="20"/>
+              </w:rPr>
+            </w:pPr>
+            <w:r>
+              <w:rPr>
+                <w:sz w:val="20"/>
+                <w:szCs w:val="20"/>
+              </w:rPr>
+              <w:t>0</w:t>
+            </w:r>
+          </w:p>
+        </w:tc>
+        <w:tc>
+          <w:tcPr>
+            <w:tcW w:w="2340" w:type="dxa"/>
+            <w:tcBorders>
+              <w:left w:val="single" w:sz="2" w:space="0" w:color="000000"/>
+              <w:bottom w:val="single" w:sz="2" w:space="0" w:color="000000"/>
+            </w:tcBorders>
+            <w:shd w:val="clear" w:color="auto" w:fill="auto"/>
+            <w:tcMar>
+              <w:left w:w="54" w:type="dxa"/>
+            </w:tcMar>
+          </w:tcPr>
+          <w:p>
+            <w:pPr>
+              <w:pStyle w:val="TableContents"/>
+              <w:jc w:val="center"/>
+              <w:rPr>
+                <w:sz w:val="20"/>
+                <w:szCs w:val="20"/>
+              </w:rPr>
+            </w:pPr>
+            <w:r>
+              <w:rPr>
+                <w:sz w:val="20"/>
+                <w:szCs w:val="20"/>
+              </w:rPr>
+              <w:t>50</w:t>
+            </w:r>
+          </w:p>
+        </w:tc>
+        <w:tc>
+          <w:tcPr>
+            <w:tcW w:w="2340" w:type="dxa"/>
+            <w:tcBorders>
+              <w:left w:val="single" w:sz="2" w:space="0" w:color="000000"/>
+              <w:bottom w:val="single" w:sz="2" w:space="0" w:color="000000"/>
+            </w:tcBorders>
+            <w:shd w:val="clear" w:color="auto" w:fill="auto"/>
+            <w:tcMar>
+              <w:left w:w="54" w:type="dxa"/>
+            </w:tcMar>
+          </w:tcPr>
+          <w:p>
+            <w:pPr>
+              <w:pStyle w:val="TableContents"/>
+              <w:jc w:val="center"/>
+              <w:rPr>
+                <w:sz w:val="20"/>
+                <w:szCs w:val="20"/>
+              </w:rPr>
+            </w:pPr>
+            <w:r>
+              <w:rPr>
+                <w:sz w:val="20"/>
+                <w:szCs w:val="20"/>
+              </w:rPr>
+              <w:t>0</w:t>
+            </w:r>
+          </w:p>
+        </w:tc>
+        <w:tc>
+          <w:tcPr>
+            <w:tcW w:w="2340" w:type="dxa"/>
+            <w:tcBorders>
+              <w:left w:val="single" w:sz="2" w:space="0" w:color="000000"/>
+              <w:bottom w:val="single" w:sz="2" w:space="0" w:color="000000"/>
+              <w:right w:val="single" w:sz="2" w:space="0" w:color="000000"/>
+            </w:tcBorders>
+            <w:shd w:val="clear" w:color="auto" w:fill="auto"/>
+            <w:tcMar>
+              <w:left w:w="54" w:type="dxa"/>
+            </w:tcMar>
+          </w:tcPr>
+          <w:p>
+            <w:pPr>
+              <w:pStyle w:val="TableContents"/>
+              <w:jc w:val="center"/>
+              <w:rPr>
+                <w:sz w:val="20"/>
+                <w:szCs w:val="20"/>
+              </w:rPr>
+            </w:pPr>
+            <w:r>
+              <w:rPr>
+                <w:sz w:val="20"/>
+                <w:szCs w:val="20"/>
+              </w:rPr>
+              <w:t>0</w:t>
+            </w:r>
+          </w:p>
+        </w:tc>
+      </w:tr>
+      <w:tr>
+        <w:tc>
+          <w:tcPr>
+            <w:tcW w:w="2340" w:type="dxa"/>
+            <w:tcBorders>
+              <w:left w:val="single" w:sz="2" w:space="0" w:color="000000"/>
+              <w:bottom w:val="single" w:sz="2" w:space="0" w:color="000000"/>
+            </w:tcBorders>
+            <w:shd w:val="clear" w:color="auto" w:fill="auto"/>
+            <w:tcMar>
+              <w:left w:w="54" w:type="dxa"/>
+            </w:tcMar>
+          </w:tcPr>
+          <w:p>
+            <w:pPr>
+              <w:pStyle w:val="TableContents"/>
+              <w:jc w:val="center"/>
+              <w:rPr>
+                <w:sz w:val="20"/>
+                <w:szCs w:val="20"/>
+              </w:rPr>
+            </w:pPr>
+            <w:r>
+              <w:rPr>
+                <w:sz w:val="20"/>
+                <w:szCs w:val="20"/>
+              </w:rPr>
+              <w:t>1</w:t>
+            </w:r>
+          </w:p>
+        </w:tc>
+        <w:tc>
+          <w:tcPr>
+            <w:tcW w:w="2340" w:type="dxa"/>
+            <w:tcBorders>
+              <w:left w:val="single" w:sz="2" w:space="0" w:color="000000"/>
+              <w:bottom w:val="single" w:sz="2" w:space="0" w:color="000000"/>
+            </w:tcBorders>
+            <w:shd w:val="clear" w:color="auto" w:fill="auto"/>
+            <w:tcMar>
+              <w:left w:w="54" w:type="dxa"/>
+            </w:tcMar>
+          </w:tcPr>
+          <w:p>
+            <w:pPr>
+              <w:pStyle w:val="TableContents"/>
+              <w:jc w:val="center"/>
+              <w:rPr>
+                <w:sz w:val="20"/>
+                <w:szCs w:val="20"/>
+              </w:rPr>
+            </w:pPr>
+            <w:r>
+              <w:rPr>
+                <w:sz w:val="20"/>
+                <w:szCs w:val="20"/>
+              </w:rPr>
+              <w:t>0</w:t>
+            </w:r>
+          </w:p>
+        </w:tc>
+        <w:tc>
+          <w:tcPr>
+            <w:tcW w:w="2340" w:type="dxa"/>
+            <w:tcBorders>
+              <w:left w:val="single" w:sz="2" w:space="0" w:color="000000"/>
+              <w:bottom w:val="single" w:sz="2" w:space="0" w:color="000000"/>
+            </w:tcBorders>
+            <w:shd w:val="clear" w:color="auto" w:fill="auto"/>
+            <w:tcMar>
+              <w:left w:w="54" w:type="dxa"/>
+            </w:tcMar>
+          </w:tcPr>
+          <w:p>
+            <w:pPr>
+              <w:pStyle w:val="TableContents"/>
+              <w:jc w:val="center"/>
+              <w:rPr>
+                <w:sz w:val="20"/>
+                <w:szCs w:val="20"/>
+              </w:rPr>
+            </w:pPr>
+            <w:r>
+              <w:rPr>
+                <w:sz w:val="20"/>
+                <w:szCs w:val="20"/>
+              </w:rPr>
+              <w:t>3</w:t>
+            </w:r>
+          </w:p>
+        </w:tc>
+        <w:tc>
+          <w:tcPr>
+            <w:tcW w:w="2340" w:type="dxa"/>
+            <w:tcBorders>
+              <w:left w:val="single" w:sz="2" w:space="0" w:color="000000"/>
+              <w:bottom w:val="single" w:sz="2" w:space="0" w:color="000000"/>
+              <w:right w:val="single" w:sz="2" w:space="0" w:color="000000"/>
+            </w:tcBorders>
+            <w:shd w:val="clear" w:color="auto" w:fill="auto"/>
+            <w:tcMar>
+              <w:left w:w="54" w:type="dxa"/>
+            </w:tcMar>
+          </w:tcPr>
+          <w:p>
+            <w:pPr>
+              <w:pStyle w:val="TableContents"/>
+              <w:jc w:val="center"/>
+              <w:rPr>
+                <w:sz w:val="20"/>
+                <w:szCs w:val="20"/>
+              </w:rPr>
+            </w:pPr>
+            <w:r>
+              <w:rPr>
+                <w:sz w:val="20"/>
+                <w:szCs w:val="20"/>
+              </w:rPr>
+              <w:t>40</w:t>
+            </w:r>
+          </w:p>
+        </w:tc>
+      </w:tr>
+      <w:tr>
+        <w:tc>
+          <w:tcPr>
+            <w:tcW w:w="2340" w:type="dxa"/>
+            <w:tcBorders>
+              <w:left w:val="single" w:sz="2" w:space="0" w:color="000000"/>
+              <w:bottom w:val="single" w:sz="2" w:space="0" w:color="000000"/>
+            </w:tcBorders>
+            <w:shd w:val="clear" w:color="auto" w:fill="auto"/>
+            <w:tcMar>
+              <w:left w:w="54" w:type="dxa"/>
+            </w:tcMar>
+          </w:tcPr>
+          <w:p>
+            <w:pPr>
+              <w:pStyle w:val="TableContents"/>
+              <w:jc w:val="center"/>
+              <w:rPr>
+                <w:sz w:val="20"/>
+                <w:szCs w:val="20"/>
+              </w:rPr>
+            </w:pPr>
+            <w:r>
+              <w:rPr>
+                <w:sz w:val="20"/>
+                <w:szCs w:val="20"/>
+              </w:rPr>
+              <w:t>2</w:t>
+            </w:r>
+          </w:p>
+        </w:tc>
+        <w:tc>
+          <w:tcPr>
+            <w:tcW w:w="2340" w:type="dxa"/>
+            <w:tcBorders>
+              <w:left w:val="single" w:sz="2" w:space="0" w:color="000000"/>
+              <w:bottom w:val="single" w:sz="2" w:space="0" w:color="000000"/>
+            </w:tcBorders>
+            <w:shd w:val="clear" w:color="auto" w:fill="auto"/>
+            <w:tcMar>
+              <w:left w:w="54" w:type="dxa"/>
+            </w:tcMar>
+          </w:tcPr>
+          <w:p>
+            <w:pPr>
+              <w:pStyle w:val="TableContents"/>
+              <w:jc w:val="center"/>
+              <w:rPr>
+                <w:sz w:val="20"/>
+                <w:szCs w:val="20"/>
+              </w:rPr>
+            </w:pPr>
+            <w:r>
+              <w:rPr>
+                <w:sz w:val="20"/>
+                <w:szCs w:val="20"/>
+              </w:rPr>
+              <w:t>0</w:t>
+            </w:r>
+          </w:p>
+        </w:tc>
+        <w:tc>
+          <w:tcPr>
+            <w:tcW w:w="2340" w:type="dxa"/>
+            <w:tcBorders>
+              <w:left w:val="single" w:sz="2" w:space="0" w:color="000000"/>
+              <w:bottom w:val="single" w:sz="2" w:space="0" w:color="000000"/>
+            </w:tcBorders>
+            <w:shd w:val="clear" w:color="auto" w:fill="auto"/>
+            <w:tcMar>
+              <w:left w:w="54" w:type="dxa"/>
+            </w:tcMar>
+          </w:tcPr>
+          <w:p>
+            <w:pPr>
+              <w:pStyle w:val="TableContents"/>
+              <w:jc w:val="center"/>
+              <w:rPr>
+                <w:sz w:val="20"/>
+                <w:szCs w:val="20"/>
+              </w:rPr>
+            </w:pPr>
+            <w:r>
+              <w:rPr>
+                <w:sz w:val="20"/>
+                <w:szCs w:val="20"/>
+              </w:rPr>
+              <w:t>41</w:t>
+            </w:r>
+          </w:p>
+        </w:tc>
+        <w:tc>
+          <w:tcPr>
+            <w:tcW w:w="2340" w:type="dxa"/>
+            <w:tcBorders>
+              <w:left w:val="single" w:sz="2" w:space="0" w:color="000000"/>
+              <w:bottom w:val="single" w:sz="2" w:space="0" w:color="000000"/>
+              <w:right w:val="single" w:sz="2" w:space="0" w:color="000000"/>
+            </w:tcBorders>
+            <w:shd w:val="clear" w:color="auto" w:fill="auto"/>
+            <w:tcMar>
+              <w:left w:w="54" w:type="dxa"/>
+            </w:tcMar>
+          </w:tcPr>
+          <w:p>
+            <w:pPr>
+              <w:pStyle w:val="TableContents"/>
+              <w:jc w:val="center"/>
+              <w:rPr>
+                <w:sz w:val="20"/>
+                <w:szCs w:val="20"/>
+              </w:rPr>
+            </w:pPr>
+            <w:r>
+              <w:rPr>
+                <w:sz w:val="20"/>
+                <w:szCs w:val="20"/>
+              </w:rPr>
+              <w:t>10</w:t>
+            </w:r>
+          </w:p>
+        </w:tc>
+      </w:tr>
+      <w:tr>
+        <w:tc>
+          <w:tcPr>
+            <w:tcW w:w="2340" w:type="dxa"/>
+            <w:tcBorders>
+              <w:left w:val="single" w:sz="2" w:space="0" w:color="000000"/>
+              <w:bottom w:val="single" w:sz="2" w:space="0" w:color="000000"/>
+            </w:tcBorders>
+            <w:shd w:val="clear" w:color="auto" w:fill="auto"/>
+            <w:tcMar>
+              <w:left w:w="54" w:type="dxa"/>
+            </w:tcMar>
+          </w:tcPr>
+          <w:p>
+            <w:pPr>
+              <w:pStyle w:val="TableContents"/>
+              <w:jc w:val="center"/>
+              <w:rPr>
+                <w:sz w:val="20"/>
+                <w:szCs w:val="20"/>
+              </w:rPr>
+            </w:pPr>
+            <w:r>
+              <w:rPr>
+                <w:sz w:val="20"/>
+                <w:szCs w:val="20"/>
+              </w:rPr>
+              <w:t>3</w:t>
+            </w:r>
+          </w:p>
+        </w:tc>
+        <w:tc>
+          <w:tcPr>
+            <w:tcW w:w="2340" w:type="dxa"/>
+            <w:tcBorders>
+              <w:left w:val="single" w:sz="2" w:space="0" w:color="000000"/>
+              <w:bottom w:val="single" w:sz="2" w:space="0" w:color="000000"/>
+            </w:tcBorders>
+            <w:shd w:val="clear" w:color="auto" w:fill="auto"/>
+            <w:tcMar>
+              <w:left w:w="54" w:type="dxa"/>
+            </w:tcMar>
+          </w:tcPr>
+          <w:p>
+            <w:pPr>
+              <w:pStyle w:val="TableContents"/>
+              <w:jc w:val="center"/>
+              <w:rPr>
+                <w:sz w:val="20"/>
+                <w:szCs w:val="20"/>
+              </w:rPr>
+            </w:pPr>
+            <w:r>
+              <w:rPr>
+                <w:sz w:val="20"/>
+                <w:szCs w:val="20"/>
+              </w:rPr>
+              <w:t>0</w:t>
+            </w:r>
+          </w:p>
+        </w:tc>
+        <w:tc>
+          <w:tcPr>
+            <w:tcW w:w="2340" w:type="dxa"/>
+            <w:tcBorders>
+              <w:left w:val="single" w:sz="2" w:space="0" w:color="000000"/>
+              <w:bottom w:val="single" w:sz="2" w:space="0" w:color="000000"/>
+            </w:tcBorders>
+            <w:shd w:val="clear" w:color="auto" w:fill="auto"/>
+            <w:tcMar>
+              <w:left w:w="54" w:type="dxa"/>
+            </w:tcMar>
+          </w:tcPr>
+          <w:p>
+            <w:pPr>
+              <w:pStyle w:val="TableContents"/>
+              <w:jc w:val="center"/>
+              <w:rPr>
+                <w:sz w:val="20"/>
+                <w:szCs w:val="20"/>
+              </w:rPr>
+            </w:pPr>
+            <w:r>
+              <w:rPr>
+                <w:sz w:val="20"/>
+                <w:szCs w:val="20"/>
+              </w:rPr>
+              <w:t>6</w:t>
+            </w:r>
+          </w:p>
+        </w:tc>
+        <w:tc>
+          <w:tcPr>
+            <w:tcW w:w="2340" w:type="dxa"/>
+            <w:tcBorders>
+              <w:left w:val="single" w:sz="2" w:space="0" w:color="000000"/>
+              <w:bottom w:val="single" w:sz="2" w:space="0" w:color="000000"/>
+              <w:right w:val="single" w:sz="2" w:space="0" w:color="000000"/>
+            </w:tcBorders>
+            <w:shd w:val="clear" w:color="auto" w:fill="auto"/>
+            <w:tcMar>
+              <w:left w:w="54" w:type="dxa"/>
+            </w:tcMar>
+          </w:tcPr>
+          <w:p>
+            <w:pPr>
+              <w:pStyle w:val="TableContents"/>
+              <w:jc w:val="center"/>
+              <w:rPr>
+                <w:sz w:val="20"/>
+                <w:szCs w:val="20"/>
+              </w:rPr>
+            </w:pPr>
+            <w:r>
+              <w:rPr>
+                <w:sz w:val="20"/>
+                <w:szCs w:val="20"/>
+              </w:rPr>
+              <w:t>0</w:t>
+            </w:r>
+          </w:p>
+        </w:tc>
+      </w:tr>
+    </w:tbl>
+    <w:p>
+      <w:pPr>
+        <w:spacing w:line="360" w:lineRule="auto"/>
+        <w:jc w:val="both"/>
+        <w:rPr>
+          <w:rFonts w:ascii="Arial" w:hAnsi="Arial" w:cs="Arial"/>
+          <w:lang w:val="es-ES"/>
+        </w:rPr>
+      </w:pPr>
+    </w:p>
+    <w:p>
+      <w:pPr>
+        <w:spacing w:line="360" w:lineRule="auto"/>
+        <w:jc w:val="both"/>
+        <w:rPr>
+          <w:rFonts w:ascii="Arial" w:hAnsi="Arial" w:cs="Arial"/>
+          <w:sz w:val="20"/>
+          <w:szCs w:val="20"/>
+          <w:lang w:val="es-ES"/>
+        </w:rPr>
+      </w:pPr>
+      <w:r>
+        <w:rPr>
+          <w:rFonts w:ascii="Arial" w:hAnsi="Arial" w:cs="Arial"/>
+          <w:sz w:val="20"/>
+          <w:szCs w:val="20"/>
+          <w:lang w:val="es-ES"/>
+        </w:rPr>
+        <w:t xml:space="preserve">Para 4 </w:t>
+      </w:r>
+      <w:proofErr w:type="spellStart"/>
+      <w:r>
+        <w:rPr>
+          <w:rFonts w:ascii="Arial" w:hAnsi="Arial" w:cs="Arial"/>
+          <w:sz w:val="20"/>
+          <w:szCs w:val="20"/>
+          <w:lang w:val="es-ES"/>
+        </w:rPr>
+        <w:t>clusters</w:t>
+      </w:r>
+      <w:proofErr w:type="spellEnd"/>
+      <w:r>
+        <w:rPr>
+          <w:rFonts w:ascii="Arial" w:hAnsi="Arial" w:cs="Arial"/>
+          <w:sz w:val="20"/>
+          <w:szCs w:val="20"/>
+          <w:lang w:val="es-ES"/>
+        </w:rPr>
+        <w:t xml:space="preserve">, </w:t>
+      </w:r>
+      <w:proofErr w:type="spellStart"/>
+      <w:r>
+        <w:rPr>
+          <w:rFonts w:ascii="Arial" w:hAnsi="Arial" w:cs="Arial"/>
+          <w:sz w:val="20"/>
+          <w:szCs w:val="20"/>
+          <w:lang w:val="es-ES"/>
+        </w:rPr>
+        <w:t>lris</w:t>
+      </w:r>
+      <w:proofErr w:type="spellEnd"/>
+      <w:r>
+        <w:rPr>
+          <w:rFonts w:ascii="Arial" w:hAnsi="Arial" w:cs="Arial"/>
+          <w:sz w:val="20"/>
+          <w:szCs w:val="20"/>
+          <w:lang w:val="es-ES"/>
+        </w:rPr>
+        <w:t xml:space="preserve"> </w:t>
+      </w:r>
+      <w:proofErr w:type="spellStart"/>
+      <w:r>
+        <w:rPr>
+          <w:rFonts w:ascii="Arial" w:hAnsi="Arial" w:cs="Arial"/>
+          <w:sz w:val="20"/>
+          <w:szCs w:val="20"/>
+          <w:lang w:val="es-ES"/>
+        </w:rPr>
+        <w:t>setosa</w:t>
+      </w:r>
+      <w:proofErr w:type="spellEnd"/>
+      <w:r>
+        <w:rPr>
+          <w:rFonts w:ascii="Arial" w:hAnsi="Arial" w:cs="Arial"/>
+          <w:sz w:val="20"/>
+          <w:szCs w:val="20"/>
+          <w:lang w:val="es-ES"/>
+        </w:rPr>
+        <w:t xml:space="preserve"> fue clasificada en 100% para la clase 0. Mientras que se nota que el algoritmo clasificó en su mayoría las en las clases 1 y 2 a Iris </w:t>
+      </w:r>
+      <w:proofErr w:type="spellStart"/>
+      <w:r>
+        <w:rPr>
+          <w:rFonts w:ascii="Arial" w:hAnsi="Arial" w:cs="Arial"/>
+          <w:sz w:val="20"/>
+          <w:szCs w:val="20"/>
+          <w:lang w:val="es-ES"/>
+        </w:rPr>
+        <w:t>Virginica</w:t>
+      </w:r>
+      <w:proofErr w:type="spellEnd"/>
+      <w:r>
+        <w:rPr>
+          <w:rFonts w:ascii="Arial" w:hAnsi="Arial" w:cs="Arial"/>
+          <w:sz w:val="20"/>
+          <w:szCs w:val="20"/>
+          <w:lang w:val="es-ES"/>
+        </w:rPr>
+        <w:t xml:space="preserve"> e Iris </w:t>
+      </w:r>
+      <w:proofErr w:type="spellStart"/>
+      <w:r>
+        <w:rPr>
+          <w:rFonts w:ascii="Arial" w:hAnsi="Arial" w:cs="Arial"/>
+          <w:sz w:val="20"/>
+          <w:szCs w:val="20"/>
+          <w:lang w:val="es-ES"/>
+        </w:rPr>
+        <w:t>Versicolor</w:t>
+      </w:r>
+      <w:proofErr w:type="spellEnd"/>
+      <w:r>
+        <w:rPr>
+          <w:rFonts w:ascii="Arial" w:hAnsi="Arial" w:cs="Arial"/>
+          <w:sz w:val="20"/>
+          <w:szCs w:val="20"/>
+          <w:lang w:val="es-ES"/>
+        </w:rPr>
+        <w:t xml:space="preserve"> respectivamente. Para la clase 3 se colocaron algunos elementos de Iris </w:t>
+      </w:r>
+      <w:proofErr w:type="spellStart"/>
+      <w:r>
+        <w:rPr>
+          <w:rFonts w:ascii="Arial" w:hAnsi="Arial" w:cs="Arial"/>
+          <w:sz w:val="20"/>
+          <w:szCs w:val="20"/>
+          <w:lang w:val="es-ES"/>
+        </w:rPr>
+        <w:t>Versicolor</w:t>
+      </w:r>
+      <w:proofErr w:type="spellEnd"/>
+      <w:r>
+        <w:rPr>
+          <w:rFonts w:ascii="Arial" w:hAnsi="Arial" w:cs="Arial"/>
+          <w:sz w:val="20"/>
+          <w:szCs w:val="20"/>
+          <w:lang w:val="es-ES"/>
+        </w:rPr>
+        <w:t>.</w:t>
+      </w:r>
+    </w:p>
+    <w:p>
+      <w:pPr>
+        <w:spacing w:line="360" w:lineRule="auto"/>
+        <w:jc w:val="center"/>
+        <w:rPr>
+          <w:b/>
+          <w:bCs/>
+        </w:rPr>
+      </w:pPr>
+      <w:r>
+        <w:rPr>
+          <w:rFonts w:ascii="Arial" w:hAnsi="Arial" w:cs="Arial"/>
+          <w:b/>
+          <w:bCs/>
+          <w:sz w:val="20"/>
+          <w:szCs w:val="20"/>
+          <w:lang w:val="es-ES"/>
+        </w:rPr>
+        <w:t xml:space="preserve">5 </w:t>
+      </w:r>
+      <w:proofErr w:type="spellStart"/>
+      <w:r>
+        <w:rPr>
+          <w:rFonts w:ascii="Arial" w:hAnsi="Arial" w:cs="Arial"/>
+          <w:b/>
+          <w:bCs/>
+          <w:sz w:val="20"/>
+          <w:szCs w:val="20"/>
+          <w:lang w:val="es-ES"/>
+        </w:rPr>
+        <w:t>Clusters</w:t>
+      </w:r>
+      <w:proofErr w:type="spellEnd"/>
+    </w:p>
+    <w:tbl>
+      <w:tblPr>
+        <w:tblW w:w="9360" w:type="dxa"/>
+        <w:tblInd w:w="55" w:type="dxa"/>
+        <w:tblBorders>
+          <w:top w:val="single" w:sz="2" w:space="0" w:color="000000"/>
+          <w:left w:val="single" w:sz="2" w:space="0" w:color="000000"/>
+          <w:bottom w:val="single" w:sz="2" w:space="0" w:color="000000"/>
+          <w:insideH w:val="single" w:sz="2" w:space="0" w:color="000000"/>
+        </w:tblBorders>
+        <w:tblCellMar>
+          <w:top w:w="55" w:type="dxa"/>
+          <w:left w:w="54" w:type="dxa"/>
+          <w:bottom w:w="55" w:type="dxa"/>
+          <w:right w:w="55" w:type="dxa"/>
+        </w:tblCellMar>
+        <w:tblLook w:val="04A0" w:firstRow="1" w:lastRow="0" w:firstColumn="1" w:lastColumn="0" w:noHBand="0" w:noVBand="1"/>
+      </w:tblPr>
+      <w:tblGrid>
+        <w:gridCol w:w="2340"/>
+        <w:gridCol w:w="2340"/>
+        <w:gridCol w:w="2340"/>
+        <w:gridCol w:w="2340"/>
+      </w:tblGrid>
+      <w:tr>
+        <w:tc>
+          <w:tcPr>
+            <w:tcW w:w="2340" w:type="dxa"/>
+            <w:tcBorders>
+              <w:top w:val="single" w:sz="2" w:space="0" w:color="000000"/>
+              <w:left w:val="single" w:sz="2" w:space="0" w:color="000000"/>
+              <w:bottom w:val="single" w:sz="2" w:space="0" w:color="000000"/>
+            </w:tcBorders>
+            <w:shd w:val="clear" w:color="auto" w:fill="auto"/>
+            <w:tcMar>
+              <w:left w:w="54" w:type="dxa"/>
+            </w:tcMar>
+          </w:tcPr>
+          <w:p>
+            <w:pPr>
+              <w:pStyle w:val="TableContents"/>
+              <w:jc w:val="center"/>
+              <w:rPr>
+                <w:sz w:val="20"/>
+                <w:szCs w:val="20"/>
+              </w:rPr>
+            </w:pPr>
+            <w:proofErr w:type="spellStart"/>
+            <w:r>
+              <w:rPr>
+                <w:sz w:val="20"/>
+                <w:szCs w:val="20"/>
+              </w:rPr>
+              <w:t>Clase</w:t>
+            </w:r>
+            <w:proofErr w:type="spellEnd"/>
+          </w:p>
+        </w:tc>
+        <w:tc>
+          <w:tcPr>
+            <w:tcW w:w="2340" w:type="dxa"/>
+            <w:tcBorders>
+              <w:top w:val="single" w:sz="2" w:space="0" w:color="000000"/>
+              <w:left w:val="single" w:sz="2" w:space="0" w:color="000000"/>
+              <w:bottom w:val="single" w:sz="2" w:space="0" w:color="000000"/>
+            </w:tcBorders>
+            <w:shd w:val="clear" w:color="auto" w:fill="auto"/>
+            <w:tcMar>
+              <w:left w:w="54" w:type="dxa"/>
+            </w:tcMar>
+          </w:tcPr>
+          <w:p>
+            <w:pPr>
+              <w:pStyle w:val="TableContents"/>
+              <w:jc w:val="center"/>
+              <w:rPr>
+                <w:sz w:val="20"/>
+                <w:szCs w:val="20"/>
+              </w:rPr>
+            </w:pPr>
+            <w:r>
+              <w:rPr>
+                <w:sz w:val="20"/>
+                <w:szCs w:val="20"/>
+              </w:rPr>
+              <w:t xml:space="preserve">Iris </w:t>
+            </w:r>
+            <w:proofErr w:type="spellStart"/>
+            <w:r>
+              <w:rPr>
+                <w:sz w:val="20"/>
+                <w:szCs w:val="20"/>
+              </w:rPr>
+              <w:t>Setosa</w:t>
+            </w:r>
+            <w:proofErr w:type="spellEnd"/>
+          </w:p>
+        </w:tc>
+        <w:tc>
+          <w:tcPr>
+            <w:tcW w:w="2340" w:type="dxa"/>
+            <w:tcBorders>
+              <w:top w:val="single" w:sz="2" w:space="0" w:color="000000"/>
+              <w:left w:val="single" w:sz="2" w:space="0" w:color="000000"/>
+              <w:bottom w:val="single" w:sz="2" w:space="0" w:color="000000"/>
+            </w:tcBorders>
+            <w:shd w:val="clear" w:color="auto" w:fill="auto"/>
+            <w:tcMar>
+              <w:left w:w="54" w:type="dxa"/>
+            </w:tcMar>
+          </w:tcPr>
+          <w:p>
+            <w:pPr>
+              <w:pStyle w:val="TableContents"/>
+              <w:jc w:val="center"/>
+              <w:rPr>
+                <w:sz w:val="20"/>
+                <w:szCs w:val="20"/>
+              </w:rPr>
+            </w:pPr>
+            <w:r>
+              <w:rPr>
+                <w:sz w:val="20"/>
+                <w:szCs w:val="20"/>
+              </w:rPr>
+              <w:t>Iris Versicolor</w:t>
+            </w:r>
+          </w:p>
+        </w:tc>
+        <w:tc>
+          <w:tcPr>
+            <w:tcW w:w="2340" w:type="dxa"/>
+            <w:tcBorders>
+              <w:top w:val="single" w:sz="2" w:space="0" w:color="000000"/>
+              <w:left w:val="single" w:sz="2" w:space="0" w:color="000000"/>
+              <w:bottom w:val="single" w:sz="2" w:space="0" w:color="000000"/>
+              <w:right w:val="single" w:sz="2" w:space="0" w:color="000000"/>
+            </w:tcBorders>
+            <w:shd w:val="clear" w:color="auto" w:fill="auto"/>
+            <w:tcMar>
+              <w:left w:w="54" w:type="dxa"/>
+            </w:tcMar>
+          </w:tcPr>
+          <w:p>
+            <w:pPr>
+              <w:pStyle w:val="TableContents"/>
+              <w:jc w:val="center"/>
+              <w:rPr>
+                <w:sz w:val="20"/>
+                <w:szCs w:val="20"/>
+              </w:rPr>
+            </w:pPr>
+            <w:r>
+              <w:rPr>
+                <w:sz w:val="20"/>
+                <w:szCs w:val="20"/>
+              </w:rPr>
+              <w:t xml:space="preserve">Iris </w:t>
+            </w:r>
+            <w:proofErr w:type="spellStart"/>
+            <w:r>
+              <w:rPr>
+                <w:sz w:val="20"/>
+                <w:szCs w:val="20"/>
+              </w:rPr>
+              <w:t>Virginica</w:t>
+            </w:r>
+            <w:proofErr w:type="spellEnd"/>
+          </w:p>
+        </w:tc>
+      </w:tr>
+      <w:tr>
+        <w:tc>
+          <w:tcPr>
+            <w:tcW w:w="2340" w:type="dxa"/>
+            <w:tcBorders>
+              <w:left w:val="single" w:sz="2" w:space="0" w:color="000000"/>
+              <w:bottom w:val="single" w:sz="2" w:space="0" w:color="000000"/>
+            </w:tcBorders>
+            <w:shd w:val="clear" w:color="auto" w:fill="auto"/>
+            <w:tcMar>
+              <w:left w:w="54" w:type="dxa"/>
+            </w:tcMar>
+          </w:tcPr>
+          <w:p>
+            <w:pPr>
+              <w:pStyle w:val="TableContents"/>
+              <w:jc w:val="center"/>
+              <w:rPr>
+                <w:sz w:val="20"/>
+                <w:szCs w:val="20"/>
+              </w:rPr>
+            </w:pPr>
+            <w:r>
+              <w:rPr>
+                <w:sz w:val="20"/>
+                <w:szCs w:val="20"/>
+              </w:rPr>
+              <w:t>0</w:t>
+            </w:r>
+          </w:p>
+        </w:tc>
+        <w:tc>
+          <w:tcPr>
+            <w:tcW w:w="2340" w:type="dxa"/>
+            <w:tcBorders>
+              <w:left w:val="single" w:sz="2" w:space="0" w:color="000000"/>
+              <w:bottom w:val="single" w:sz="2" w:space="0" w:color="000000"/>
+            </w:tcBorders>
+            <w:shd w:val="clear" w:color="auto" w:fill="auto"/>
+            <w:tcMar>
+              <w:left w:w="54" w:type="dxa"/>
+            </w:tcMar>
+          </w:tcPr>
+          <w:p>
+            <w:pPr>
+              <w:pStyle w:val="TableContents"/>
+              <w:jc w:val="center"/>
+              <w:rPr>
+                <w:sz w:val="20"/>
+                <w:szCs w:val="20"/>
+              </w:rPr>
+            </w:pPr>
+            <w:r>
+              <w:rPr>
+                <w:sz w:val="20"/>
+                <w:szCs w:val="20"/>
+              </w:rPr>
+              <w:t>0</w:t>
+            </w:r>
+          </w:p>
+        </w:tc>
+        <w:tc>
+          <w:tcPr>
+            <w:tcW w:w="2340" w:type="dxa"/>
+            <w:tcBorders>
+              <w:left w:val="single" w:sz="2" w:space="0" w:color="000000"/>
+              <w:bottom w:val="single" w:sz="2" w:space="0" w:color="000000"/>
+            </w:tcBorders>
+            <w:shd w:val="clear" w:color="auto" w:fill="auto"/>
+            <w:tcMar>
+              <w:left w:w="54" w:type="dxa"/>
+            </w:tcMar>
+          </w:tcPr>
+          <w:p>
+            <w:pPr>
+              <w:pStyle w:val="TableContents"/>
+              <w:jc w:val="center"/>
+              <w:rPr>
+                <w:sz w:val="20"/>
+                <w:szCs w:val="20"/>
+              </w:rPr>
+            </w:pPr>
+            <w:r>
+              <w:rPr>
+                <w:sz w:val="20"/>
+                <w:szCs w:val="20"/>
+              </w:rPr>
+              <w:t>46</w:t>
+            </w:r>
+          </w:p>
+        </w:tc>
+        <w:tc>
+          <w:tcPr>
+            <w:tcW w:w="2340" w:type="dxa"/>
+            <w:tcBorders>
+              <w:left w:val="single" w:sz="2" w:space="0" w:color="000000"/>
+              <w:bottom w:val="single" w:sz="2" w:space="0" w:color="000000"/>
+              <w:right w:val="single" w:sz="2" w:space="0" w:color="000000"/>
+            </w:tcBorders>
+            <w:shd w:val="clear" w:color="auto" w:fill="auto"/>
+            <w:tcMar>
+              <w:left w:w="54" w:type="dxa"/>
+            </w:tcMar>
+          </w:tcPr>
+          <w:p>
+            <w:pPr>
+              <w:pStyle w:val="TableContents"/>
+              <w:jc w:val="center"/>
+              <w:rPr>
+                <w:sz w:val="20"/>
+                <w:szCs w:val="20"/>
+              </w:rPr>
+            </w:pPr>
+            <w:r>
+              <w:rPr>
+                <w:sz w:val="20"/>
+                <w:szCs w:val="20"/>
+              </w:rPr>
+              <w:t>14</w:t>
+            </w:r>
+          </w:p>
+        </w:tc>
+      </w:tr>
+      <w:tr>
+        <w:tc>
+          <w:tcPr>
+            <w:tcW w:w="2340" w:type="dxa"/>
+            <w:tcBorders>
+              <w:left w:val="single" w:sz="2" w:space="0" w:color="000000"/>
+              <w:bottom w:val="single" w:sz="2" w:space="0" w:color="000000"/>
+            </w:tcBorders>
+            <w:shd w:val="clear" w:color="auto" w:fill="auto"/>
+            <w:tcMar>
+              <w:left w:w="54" w:type="dxa"/>
+            </w:tcMar>
+          </w:tcPr>
+          <w:p>
+            <w:pPr>
+              <w:pStyle w:val="TableContents"/>
+              <w:jc w:val="center"/>
+              <w:rPr>
+                <w:sz w:val="20"/>
+                <w:szCs w:val="20"/>
+              </w:rPr>
+            </w:pPr>
+            <w:r>
+              <w:rPr>
+                <w:sz w:val="20"/>
+                <w:szCs w:val="20"/>
+              </w:rPr>
+              <w:t>1</w:t>
+            </w:r>
+          </w:p>
+        </w:tc>
+        <w:tc>
+          <w:tcPr>
+            <w:tcW w:w="2340" w:type="dxa"/>
+            <w:tcBorders>
+              <w:left w:val="single" w:sz="2" w:space="0" w:color="000000"/>
+              <w:bottom w:val="single" w:sz="2" w:space="0" w:color="000000"/>
+            </w:tcBorders>
+            <w:shd w:val="clear" w:color="auto" w:fill="auto"/>
+            <w:tcMar>
+              <w:left w:w="54" w:type="dxa"/>
+            </w:tcMar>
+          </w:tcPr>
+          <w:p>
+            <w:pPr>
+              <w:pStyle w:val="TableContents"/>
+              <w:jc w:val="center"/>
+              <w:rPr>
+                <w:sz w:val="20"/>
+                <w:szCs w:val="20"/>
+              </w:rPr>
+            </w:pPr>
+            <w:r>
+              <w:rPr>
+                <w:sz w:val="20"/>
+                <w:szCs w:val="20"/>
+              </w:rPr>
+              <w:t>0</w:t>
+            </w:r>
+          </w:p>
+        </w:tc>
+        <w:tc>
+          <w:tcPr>
+            <w:tcW w:w="2340" w:type="dxa"/>
+            <w:tcBorders>
+              <w:left w:val="single" w:sz="2" w:space="0" w:color="000000"/>
+              <w:bottom w:val="single" w:sz="2" w:space="0" w:color="000000"/>
+            </w:tcBorders>
+            <w:shd w:val="clear" w:color="auto" w:fill="auto"/>
+            <w:tcMar>
+              <w:left w:w="54" w:type="dxa"/>
+            </w:tcMar>
+          </w:tcPr>
+          <w:p>
+            <w:pPr>
+              <w:pStyle w:val="TableContents"/>
+              <w:jc w:val="center"/>
+              <w:rPr>
+                <w:sz w:val="20"/>
+                <w:szCs w:val="20"/>
+              </w:rPr>
+            </w:pPr>
+            <w:r>
+              <w:rPr>
+                <w:sz w:val="20"/>
+                <w:szCs w:val="20"/>
+              </w:rPr>
+              <w:t>1</w:t>
+            </w:r>
+          </w:p>
+        </w:tc>
+        <w:tc>
+          <w:tcPr>
+            <w:tcW w:w="2340" w:type="dxa"/>
+            <w:tcBorders>
+              <w:left w:val="single" w:sz="2" w:space="0" w:color="000000"/>
+              <w:bottom w:val="single" w:sz="2" w:space="0" w:color="000000"/>
+              <w:right w:val="single" w:sz="2" w:space="0" w:color="000000"/>
+            </w:tcBorders>
+            <w:shd w:val="clear" w:color="auto" w:fill="auto"/>
+            <w:tcMar>
+              <w:left w:w="54" w:type="dxa"/>
+            </w:tcMar>
+          </w:tcPr>
+          <w:p>
+            <w:pPr>
+              <w:pStyle w:val="TableContents"/>
+              <w:jc w:val="center"/>
+              <w:rPr>
+                <w:sz w:val="20"/>
+                <w:szCs w:val="20"/>
+              </w:rPr>
+            </w:pPr>
+            <w:r>
+              <w:rPr>
+                <w:sz w:val="20"/>
+                <w:szCs w:val="20"/>
+              </w:rPr>
+              <w:t>35</w:t>
+            </w:r>
+          </w:p>
+        </w:tc>
+      </w:tr>
+      <w:tr>
+        <w:tc>
+          <w:tcPr>
+            <w:tcW w:w="2340" w:type="dxa"/>
+            <w:tcBorders>
+              <w:left w:val="single" w:sz="2" w:space="0" w:color="000000"/>
+              <w:bottom w:val="single" w:sz="2" w:space="0" w:color="000000"/>
+            </w:tcBorders>
+            <w:shd w:val="clear" w:color="auto" w:fill="auto"/>
+            <w:tcMar>
+              <w:left w:w="54" w:type="dxa"/>
+            </w:tcMar>
+          </w:tcPr>
+          <w:p>
+            <w:pPr>
+              <w:pStyle w:val="TableContents"/>
+              <w:jc w:val="center"/>
+              <w:rPr>
+                <w:sz w:val="20"/>
+                <w:szCs w:val="20"/>
+              </w:rPr>
+            </w:pPr>
+            <w:r>
+              <w:rPr>
+                <w:sz w:val="20"/>
+                <w:szCs w:val="20"/>
+              </w:rPr>
+              <w:t>2</w:t>
+            </w:r>
+          </w:p>
+        </w:tc>
+        <w:tc>
+          <w:tcPr>
+            <w:tcW w:w="2340" w:type="dxa"/>
+            <w:tcBorders>
+              <w:left w:val="single" w:sz="2" w:space="0" w:color="000000"/>
+              <w:bottom w:val="single" w:sz="2" w:space="0" w:color="000000"/>
+            </w:tcBorders>
+            <w:shd w:val="clear" w:color="auto" w:fill="auto"/>
+            <w:tcMar>
+              <w:left w:w="54" w:type="dxa"/>
+            </w:tcMar>
+          </w:tcPr>
+          <w:p>
+            <w:pPr>
+              <w:pStyle w:val="TableContents"/>
+              <w:jc w:val="center"/>
+              <w:rPr>
+                <w:sz w:val="20"/>
+                <w:szCs w:val="20"/>
+              </w:rPr>
+            </w:pPr>
+            <w:r>
+              <w:rPr>
+                <w:sz w:val="20"/>
+                <w:szCs w:val="20"/>
+              </w:rPr>
+              <w:t>0</w:t>
+            </w:r>
+          </w:p>
+        </w:tc>
+        <w:tc>
+          <w:tcPr>
+            <w:tcW w:w="2340" w:type="dxa"/>
+            <w:tcBorders>
+              <w:left w:val="single" w:sz="2" w:space="0" w:color="000000"/>
+              <w:bottom w:val="single" w:sz="2" w:space="0" w:color="000000"/>
+            </w:tcBorders>
+            <w:shd w:val="clear" w:color="auto" w:fill="auto"/>
+            <w:tcMar>
+              <w:left w:w="54" w:type="dxa"/>
+            </w:tcMar>
+          </w:tcPr>
+          <w:p>
+            <w:pPr>
+              <w:pStyle w:val="TableContents"/>
+              <w:jc w:val="center"/>
+              <w:rPr>
+                <w:sz w:val="20"/>
+                <w:szCs w:val="20"/>
+              </w:rPr>
+            </w:pPr>
+            <w:r>
+              <w:rPr>
+                <w:sz w:val="20"/>
+                <w:szCs w:val="20"/>
+              </w:rPr>
+              <w:t>3</w:t>
+            </w:r>
+          </w:p>
+        </w:tc>
+        <w:tc>
+          <w:tcPr>
+            <w:tcW w:w="2340" w:type="dxa"/>
+            <w:tcBorders>
+              <w:left w:val="single" w:sz="2" w:space="0" w:color="000000"/>
+              <w:bottom w:val="single" w:sz="2" w:space="0" w:color="000000"/>
+              <w:right w:val="single" w:sz="2" w:space="0" w:color="000000"/>
+            </w:tcBorders>
+            <w:shd w:val="clear" w:color="auto" w:fill="auto"/>
+            <w:tcMar>
+              <w:left w:w="54" w:type="dxa"/>
+            </w:tcMar>
+          </w:tcPr>
+          <w:p>
+            <w:pPr>
+              <w:pStyle w:val="TableContents"/>
+              <w:jc w:val="center"/>
+              <w:rPr>
+                <w:sz w:val="20"/>
+                <w:szCs w:val="20"/>
+              </w:rPr>
+            </w:pPr>
+            <w:r>
+              <w:rPr>
+                <w:sz w:val="20"/>
+                <w:szCs w:val="20"/>
+              </w:rPr>
+              <w:t>1</w:t>
+            </w:r>
+          </w:p>
+        </w:tc>
+      </w:tr>
+      <w:tr>
+        <w:tc>
+          <w:tcPr>
+            <w:tcW w:w="2340" w:type="dxa"/>
+            <w:tcBorders>
+              <w:left w:val="single" w:sz="2" w:space="0" w:color="000000"/>
+              <w:bottom w:val="single" w:sz="2" w:space="0" w:color="000000"/>
+            </w:tcBorders>
+            <w:shd w:val="clear" w:color="auto" w:fill="auto"/>
+            <w:tcMar>
+              <w:left w:w="54" w:type="dxa"/>
+            </w:tcMar>
+          </w:tcPr>
+          <w:p>
+            <w:pPr>
+              <w:pStyle w:val="TableContents"/>
+              <w:jc w:val="center"/>
+              <w:rPr>
+                <w:sz w:val="20"/>
+                <w:szCs w:val="20"/>
+              </w:rPr>
+            </w:pPr>
+            <w:r>
+              <w:rPr>
+                <w:sz w:val="20"/>
+                <w:szCs w:val="20"/>
+              </w:rPr>
+              <w:t>3</w:t>
+            </w:r>
+          </w:p>
+        </w:tc>
+        <w:tc>
+          <w:tcPr>
+            <w:tcW w:w="2340" w:type="dxa"/>
+            <w:tcBorders>
+              <w:left w:val="single" w:sz="2" w:space="0" w:color="000000"/>
+              <w:bottom w:val="single" w:sz="2" w:space="0" w:color="000000"/>
+            </w:tcBorders>
+            <w:shd w:val="clear" w:color="auto" w:fill="auto"/>
+            <w:tcMar>
+              <w:left w:w="54" w:type="dxa"/>
+            </w:tcMar>
+          </w:tcPr>
+          <w:p>
+            <w:pPr>
+              <w:pStyle w:val="TableContents"/>
+              <w:jc w:val="center"/>
+              <w:rPr>
+                <w:sz w:val="20"/>
+                <w:szCs w:val="20"/>
+              </w:rPr>
+            </w:pPr>
+            <w:r>
+              <w:rPr>
+                <w:sz w:val="20"/>
+                <w:szCs w:val="20"/>
+              </w:rPr>
+              <w:t>0</w:t>
+            </w:r>
+          </w:p>
+        </w:tc>
+        <w:tc>
+          <w:tcPr>
+            <w:tcW w:w="2340" w:type="dxa"/>
+            <w:tcBorders>
+              <w:left w:val="single" w:sz="2" w:space="0" w:color="000000"/>
+              <w:bottom w:val="single" w:sz="2" w:space="0" w:color="000000"/>
+            </w:tcBorders>
+            <w:shd w:val="clear" w:color="auto" w:fill="auto"/>
+            <w:tcMar>
+              <w:left w:w="54" w:type="dxa"/>
+            </w:tcMar>
+          </w:tcPr>
+          <w:p>
+            <w:pPr>
+              <w:pStyle w:val="TableContents"/>
+              <w:jc w:val="center"/>
+              <w:rPr>
+                <w:sz w:val="20"/>
+                <w:szCs w:val="20"/>
+              </w:rPr>
+            </w:pPr>
+            <w:r>
+              <w:rPr>
+                <w:sz w:val="20"/>
+                <w:szCs w:val="20"/>
+              </w:rPr>
+              <w:t>0</w:t>
+            </w:r>
+          </w:p>
+        </w:tc>
+        <w:tc>
+          <w:tcPr>
+            <w:tcW w:w="2340" w:type="dxa"/>
+            <w:tcBorders>
+              <w:left w:val="single" w:sz="2" w:space="0" w:color="000000"/>
+              <w:bottom w:val="single" w:sz="2" w:space="0" w:color="000000"/>
+              <w:right w:val="single" w:sz="2" w:space="0" w:color="000000"/>
+            </w:tcBorders>
+            <w:shd w:val="clear" w:color="auto" w:fill="auto"/>
+            <w:tcMar>
+              <w:left w:w="54" w:type="dxa"/>
+            </w:tcMar>
+          </w:tcPr>
+          <w:p>
+            <w:pPr>
+              <w:pStyle w:val="TableContents"/>
+              <w:jc w:val="center"/>
+              <w:rPr>
+                <w:sz w:val="20"/>
+                <w:szCs w:val="20"/>
+              </w:rPr>
+            </w:pPr>
+            <w:r>
+              <w:rPr>
+                <w:sz w:val="20"/>
+                <w:szCs w:val="20"/>
+              </w:rPr>
+              <w:t>0</w:t>
+            </w:r>
+          </w:p>
+        </w:tc>
+      </w:tr>
+      <w:tr>
+        <w:tc>
+          <w:tcPr>
+            <w:tcW w:w="2340" w:type="dxa"/>
+            <w:tcBorders>
+              <w:left w:val="single" w:sz="2" w:space="0" w:color="000000"/>
+              <w:bottom w:val="single" w:sz="2" w:space="0" w:color="000000"/>
+            </w:tcBorders>
+            <w:shd w:val="clear" w:color="auto" w:fill="auto"/>
+            <w:tcMar>
+              <w:left w:w="54" w:type="dxa"/>
+            </w:tcMar>
+          </w:tcPr>
+          <w:p>
+            <w:pPr>
+              <w:pStyle w:val="TableContents"/>
+              <w:jc w:val="center"/>
+              <w:rPr>
+                <w:sz w:val="20"/>
+                <w:szCs w:val="20"/>
+              </w:rPr>
+            </w:pPr>
+            <w:r>
+              <w:rPr>
+                <w:sz w:val="20"/>
+                <w:szCs w:val="20"/>
+              </w:rPr>
+              <w:t>4</w:t>
+            </w:r>
+          </w:p>
+        </w:tc>
+        <w:tc>
+          <w:tcPr>
+            <w:tcW w:w="2340" w:type="dxa"/>
+            <w:tcBorders>
+              <w:left w:val="single" w:sz="2" w:space="0" w:color="000000"/>
+              <w:bottom w:val="single" w:sz="2" w:space="0" w:color="000000"/>
+            </w:tcBorders>
+            <w:shd w:val="clear" w:color="auto" w:fill="auto"/>
+            <w:tcMar>
+              <w:left w:w="54" w:type="dxa"/>
+            </w:tcMar>
+          </w:tcPr>
+          <w:p>
+            <w:pPr>
+              <w:pStyle w:val="TableContents"/>
+              <w:jc w:val="center"/>
+              <w:rPr>
+                <w:sz w:val="20"/>
+                <w:szCs w:val="20"/>
+              </w:rPr>
+            </w:pPr>
+            <w:r>
+              <w:rPr>
+                <w:sz w:val="20"/>
+                <w:szCs w:val="20"/>
+              </w:rPr>
+              <w:t>50</w:t>
+            </w:r>
+          </w:p>
+        </w:tc>
+        <w:tc>
+          <w:tcPr>
+            <w:tcW w:w="2340" w:type="dxa"/>
+            <w:tcBorders>
+              <w:left w:val="single" w:sz="2" w:space="0" w:color="000000"/>
+              <w:bottom w:val="single" w:sz="2" w:space="0" w:color="000000"/>
+            </w:tcBorders>
+            <w:shd w:val="clear" w:color="auto" w:fill="auto"/>
+            <w:tcMar>
+              <w:left w:w="54" w:type="dxa"/>
+            </w:tcMar>
+          </w:tcPr>
+          <w:p>
+            <w:pPr>
+              <w:pStyle w:val="TableContents"/>
+              <w:jc w:val="center"/>
+              <w:rPr>
+                <w:sz w:val="20"/>
+                <w:szCs w:val="20"/>
+              </w:rPr>
+            </w:pPr>
+            <w:r>
+              <w:rPr>
+                <w:sz w:val="20"/>
+                <w:szCs w:val="20"/>
+              </w:rPr>
+              <w:t>0</w:t>
+            </w:r>
+          </w:p>
+        </w:tc>
+        <w:tc>
+          <w:tcPr>
+            <w:tcW w:w="2340" w:type="dxa"/>
+            <w:tcBorders>
+              <w:left w:val="single" w:sz="2" w:space="0" w:color="000000"/>
+              <w:bottom w:val="single" w:sz="2" w:space="0" w:color="000000"/>
+              <w:right w:val="single" w:sz="2" w:space="0" w:color="000000"/>
+            </w:tcBorders>
+            <w:shd w:val="clear" w:color="auto" w:fill="auto"/>
+            <w:tcMar>
+              <w:left w:w="54" w:type="dxa"/>
+            </w:tcMar>
+          </w:tcPr>
+          <w:p>
+            <w:pPr>
+              <w:pStyle w:val="TableContents"/>
+              <w:jc w:val="center"/>
+              <w:rPr>
+                <w:sz w:val="20"/>
+                <w:szCs w:val="20"/>
+              </w:rPr>
+            </w:pPr>
+            <w:r>
+              <w:rPr>
+                <w:sz w:val="20"/>
+                <w:szCs w:val="20"/>
+              </w:rPr>
+              <w:t>0</w:t>
+            </w:r>
+          </w:p>
+        </w:tc>
+      </w:tr>
+    </w:tbl>
+    <w:p>
+      <w:pPr>
+        <w:spacing w:line="360" w:lineRule="auto"/>
+        <w:jc w:val="both"/>
+        <w:rPr>
+          <w:rFonts w:ascii="Arial" w:hAnsi="Arial" w:cs="Arial"/>
+          <w:sz w:val="20"/>
+          <w:szCs w:val="20"/>
+          <w:lang w:val="es-ES"/>
+        </w:rPr>
+      </w:pPr>
+    </w:p>
+    <w:p>
+      <w:pPr>
+        <w:spacing w:line="360" w:lineRule="auto"/>
+        <w:jc w:val="both"/>
+        <w:rPr>
+          <w:rFonts w:ascii="Arial" w:hAnsi="Arial" w:cs="Arial"/>
+          <w:sz w:val="20"/>
+          <w:szCs w:val="20"/>
+          <w:lang w:val="es-ES"/>
+        </w:rPr>
+      </w:pPr>
+      <w:r>
+        <w:rPr>
+          <w:rFonts w:ascii="Arial" w:hAnsi="Arial" w:cs="Arial"/>
+          <w:sz w:val="20"/>
+          <w:szCs w:val="20"/>
+          <w:lang w:val="es-ES"/>
+        </w:rPr>
+        <w:t xml:space="preserve">Usando 5 </w:t>
+      </w:r>
+      <w:proofErr w:type="spellStart"/>
+      <w:r>
+        <w:rPr>
+          <w:rFonts w:ascii="Arial" w:hAnsi="Arial" w:cs="Arial"/>
+          <w:sz w:val="20"/>
+          <w:szCs w:val="20"/>
+          <w:lang w:val="es-ES"/>
+        </w:rPr>
+        <w:t>clusters</w:t>
+      </w:r>
+      <w:proofErr w:type="spellEnd"/>
+      <w:r>
+        <w:rPr>
+          <w:rFonts w:ascii="Arial" w:hAnsi="Arial" w:cs="Arial"/>
+          <w:sz w:val="20"/>
+          <w:szCs w:val="20"/>
+          <w:lang w:val="es-ES"/>
+        </w:rPr>
+        <w:t xml:space="preserve">, se obtiene nuevamente un 100% para Iris </w:t>
+      </w:r>
+      <w:proofErr w:type="spellStart"/>
+      <w:r>
+        <w:rPr>
+          <w:rFonts w:ascii="Arial" w:hAnsi="Arial" w:cs="Arial"/>
+          <w:sz w:val="20"/>
+          <w:szCs w:val="20"/>
+          <w:lang w:val="es-ES"/>
+        </w:rPr>
+        <w:t>Setosa</w:t>
+      </w:r>
+      <w:proofErr w:type="spellEnd"/>
+      <w:r>
+        <w:rPr>
+          <w:rFonts w:ascii="Arial" w:hAnsi="Arial" w:cs="Arial"/>
+          <w:sz w:val="20"/>
+          <w:szCs w:val="20"/>
+          <w:lang w:val="es-ES"/>
+        </w:rPr>
+        <w:t xml:space="preserve"> en la clase 4, mientras que para Iris </w:t>
+      </w:r>
+      <w:proofErr w:type="spellStart"/>
+      <w:r>
+        <w:rPr>
+          <w:rFonts w:ascii="Arial" w:hAnsi="Arial" w:cs="Arial"/>
+          <w:sz w:val="20"/>
+          <w:szCs w:val="20"/>
+          <w:lang w:val="es-ES"/>
+        </w:rPr>
+        <w:t>Versicolor</w:t>
+      </w:r>
+      <w:proofErr w:type="spellEnd"/>
+      <w:r>
+        <w:rPr>
+          <w:rFonts w:ascii="Arial" w:hAnsi="Arial" w:cs="Arial"/>
+          <w:sz w:val="20"/>
+          <w:szCs w:val="20"/>
+          <w:lang w:val="es-ES"/>
+        </w:rPr>
+        <w:t xml:space="preserve"> e Iris </w:t>
+      </w:r>
+      <w:proofErr w:type="spellStart"/>
+      <w:r>
+        <w:rPr>
+          <w:rFonts w:ascii="Arial" w:hAnsi="Arial" w:cs="Arial"/>
+          <w:sz w:val="20"/>
+          <w:szCs w:val="20"/>
+          <w:lang w:val="es-ES"/>
+        </w:rPr>
+        <w:t>Virginica</w:t>
+      </w:r>
+      <w:proofErr w:type="spellEnd"/>
+      <w:r>
+        <w:rPr>
+          <w:rFonts w:ascii="Arial" w:hAnsi="Arial" w:cs="Arial"/>
+          <w:sz w:val="20"/>
+          <w:szCs w:val="20"/>
+          <w:lang w:val="es-ES"/>
+        </w:rPr>
+        <w:t xml:space="preserve"> el resultado fue mixto. La mayoría de la primera en la clase 0 y la mayoría de la segunda en la clase 1.</w:t>
+      </w:r>
+    </w:p>
+    <w:p>
+      <w:pPr>
+        <w:spacing w:line="360" w:lineRule="auto"/>
+        <w:jc w:val="both"/>
+        <w:rPr>
+          <w:rFonts w:ascii="Arial" w:hAnsi="Arial" w:cs="Arial"/>
+          <w:sz w:val="20"/>
+          <w:szCs w:val="20"/>
+          <w:lang w:val="es-ES"/>
+        </w:rPr>
+      </w:pPr>
+    </w:p>
+    <w:p>
+      <w:pPr>
+        <w:spacing w:line="360" w:lineRule="auto"/>
+        <w:jc w:val="both"/>
+        <w:rPr>
+          <w:rFonts w:ascii="Arial" w:hAnsi="Arial" w:cs="Arial"/>
+          <w:sz w:val="20"/>
+          <w:szCs w:val="20"/>
+          <w:lang w:val="es-ES"/>
+        </w:rPr>
+      </w:pPr>
+      <w:r>
+        <w:rPr>
+          <w:rFonts w:ascii="Arial" w:hAnsi="Arial" w:cs="Arial"/>
+          <w:sz w:val="20"/>
+          <w:szCs w:val="20"/>
+          <w:lang w:val="es-ES"/>
+        </w:rPr>
+        <w:t>En general, las opciones que dan mejor resultado respecto a la clasificación son para 2 y 3 clases, en todos los casos se observa que para Iris-</w:t>
+      </w:r>
+      <w:proofErr w:type="spellStart"/>
+      <w:r>
+        <w:rPr>
+          <w:rFonts w:ascii="Arial" w:hAnsi="Arial" w:cs="Arial"/>
+          <w:sz w:val="20"/>
+          <w:szCs w:val="20"/>
+          <w:lang w:val="es-ES"/>
+        </w:rPr>
+        <w:t>Setosa</w:t>
+      </w:r>
+      <w:proofErr w:type="spellEnd"/>
+      <w:r>
+        <w:rPr>
+          <w:rFonts w:ascii="Arial" w:hAnsi="Arial" w:cs="Arial"/>
+          <w:sz w:val="20"/>
+          <w:szCs w:val="20"/>
+          <w:lang w:val="es-ES"/>
+        </w:rPr>
+        <w:t xml:space="preserve"> la clasificación es siempre exacta a partir de 3 clases mientras que para Iris </w:t>
+      </w:r>
+      <w:proofErr w:type="spellStart"/>
+      <w:r>
+        <w:rPr>
+          <w:rFonts w:ascii="Arial" w:hAnsi="Arial" w:cs="Arial"/>
+          <w:sz w:val="20"/>
+          <w:szCs w:val="20"/>
+          <w:lang w:val="es-ES"/>
+        </w:rPr>
+        <w:t>Versicolor</w:t>
+      </w:r>
+      <w:proofErr w:type="spellEnd"/>
+      <w:r>
+        <w:rPr>
+          <w:rFonts w:ascii="Arial" w:hAnsi="Arial" w:cs="Arial"/>
+          <w:sz w:val="20"/>
+          <w:szCs w:val="20"/>
+          <w:lang w:val="es-ES"/>
+        </w:rPr>
+        <w:t xml:space="preserve"> e Iris </w:t>
+      </w:r>
+      <w:proofErr w:type="spellStart"/>
+      <w:r>
+        <w:rPr>
+          <w:rFonts w:ascii="Arial" w:hAnsi="Arial" w:cs="Arial"/>
+          <w:sz w:val="20"/>
+          <w:szCs w:val="20"/>
+          <w:lang w:val="es-ES"/>
+        </w:rPr>
+        <w:t>Virginica</w:t>
+      </w:r>
+      <w:proofErr w:type="spellEnd"/>
+      <w:r>
+        <w:rPr>
+          <w:rFonts w:ascii="Arial" w:hAnsi="Arial" w:cs="Arial"/>
+          <w:sz w:val="20"/>
+          <w:szCs w:val="20"/>
+          <w:lang w:val="es-ES"/>
+        </w:rPr>
+        <w:t xml:space="preserve"> poseen mayor número de falsos positivos/negativos.</w:t>
+      </w:r>
+    </w:p>
+    <w:p>
+      <w:pPr>
+        <w:spacing w:line="360" w:lineRule="auto"/>
+        <w:jc w:val="both"/>
+        <w:rPr>
+          <w:rFonts w:ascii="Arial" w:hAnsi="Arial" w:cs="Arial"/>
+          <w:sz w:val="20"/>
+          <w:szCs w:val="20"/>
+          <w:lang w:val="es-ES"/>
+        </w:rPr>
+      </w:pPr>
+    </w:p>
+    <w:p>
+      <w:pPr>
+        <w:spacing w:line="360" w:lineRule="auto"/>
+        <w:jc w:val="both"/>
+        <w:rPr>
+          <w:rFonts w:ascii="Arial" w:hAnsi="Arial" w:cs="Arial"/>
+          <w:sz w:val="20"/>
+          <w:szCs w:val="20"/>
+          <w:lang w:val="es-ES"/>
+        </w:rPr>
+      </w:pPr>
+      <w:r>
+        <w:rPr>
+          <w:rFonts w:ascii="Arial" w:hAnsi="Arial" w:cs="Arial"/>
+          <w:sz w:val="20"/>
+          <w:szCs w:val="20"/>
+          <w:u w:val="single"/>
+          <w:lang w:val="es-ES"/>
+        </w:rPr>
+        <w:t>Ejercicio 3:</w:t>
+      </w:r>
+      <w:r>
+        <w:rPr>
+          <w:rFonts w:ascii="Arial" w:hAnsi="Arial" w:cs="Arial"/>
+          <w:sz w:val="20"/>
+          <w:szCs w:val="20"/>
+          <w:lang w:val="es-ES"/>
+        </w:rPr>
+        <w:t xml:space="preserve"> </w:t>
+      </w:r>
+    </w:p>
+    <w:p>
+      <w:pPr>
+        <w:spacing w:line="360" w:lineRule="auto"/>
+        <w:jc w:val="both"/>
+        <w:rPr>
+          <w:rFonts w:ascii="Arial" w:hAnsi="Arial" w:cs="Arial"/>
+          <w:sz w:val="20"/>
+          <w:szCs w:val="20"/>
+          <w:lang w:val="es-ES"/>
+        </w:rPr>
+      </w:pPr>
+    </w:p>
+    <w:p>
+      <w:pPr>
+        <w:spacing w:line="360" w:lineRule="auto"/>
+        <w:ind w:firstLine="720"/>
+        <w:jc w:val="both"/>
+        <w:rPr>
+          <w:rFonts w:ascii="Arial" w:hAnsi="Arial" w:cs="Arial"/>
+          <w:sz w:val="20"/>
+          <w:szCs w:val="20"/>
+          <w:lang w:val="es-ES"/>
+        </w:rPr>
+      </w:pPr>
+      <w:bookmarkStart w:id="0" w:name="_GoBack"/>
+      <w:bookmarkEnd w:id="0"/>
+      <w:r>
+        <w:rPr>
+          <w:rFonts w:ascii="Arial" w:hAnsi="Arial" w:cs="Arial"/>
+          <w:sz w:val="20"/>
+          <w:szCs w:val="20"/>
+          <w:lang w:val="es-ES"/>
+        </w:rPr>
+        <w:t>Se utilizó la librería PIL (</w:t>
+      </w:r>
+      <w:r>
+        <w:rPr>
+          <w:rFonts w:ascii="Arial" w:hAnsi="Arial" w:cs="Arial"/>
+          <w:i/>
+          <w:sz w:val="20"/>
+          <w:szCs w:val="20"/>
+          <w:lang w:val="es-ES"/>
+        </w:rPr>
+        <w:t xml:space="preserve">Python </w:t>
+      </w:r>
+      <w:proofErr w:type="spellStart"/>
+      <w:r>
+        <w:rPr>
+          <w:rFonts w:ascii="Arial" w:hAnsi="Arial" w:cs="Arial"/>
+          <w:i/>
+          <w:sz w:val="20"/>
+          <w:szCs w:val="20"/>
+          <w:lang w:val="es-ES"/>
+        </w:rPr>
+        <w:t>Image</w:t>
+      </w:r>
+      <w:proofErr w:type="spellEnd"/>
+      <w:r>
+        <w:rPr>
+          <w:rFonts w:ascii="Arial" w:hAnsi="Arial" w:cs="Arial"/>
+          <w:i/>
+          <w:sz w:val="20"/>
+          <w:szCs w:val="20"/>
+          <w:lang w:val="es-ES"/>
+        </w:rPr>
+        <w:t xml:space="preserve"> Library</w:t>
+      </w:r>
+      <w:r>
+        <w:rPr>
+          <w:rFonts w:ascii="Arial" w:hAnsi="Arial" w:cs="Arial"/>
+          <w:sz w:val="20"/>
+          <w:szCs w:val="20"/>
+          <w:lang w:val="es-ES"/>
+        </w:rPr>
+        <w:t xml:space="preserve">) para leer los pixeles de las imágenes a trabajar y guardarlos en listas para que el algoritmo </w:t>
+      </w:r>
+      <w:r>
+        <w:rPr>
+          <w:rFonts w:ascii="Arial" w:hAnsi="Arial" w:cs="Arial"/>
+          <w:i/>
+          <w:sz w:val="20"/>
+          <w:szCs w:val="20"/>
+          <w:lang w:val="es-ES"/>
+        </w:rPr>
+        <w:t>k-mean</w:t>
+      </w:r>
+      <w:r>
+        <w:rPr>
+          <w:rFonts w:ascii="Arial" w:hAnsi="Arial" w:cs="Arial"/>
+          <w:sz w:val="20"/>
+          <w:szCs w:val="20"/>
+          <w:lang w:val="es-ES"/>
+        </w:rPr>
+        <w:t xml:space="preserve"> los reciba y realice la compresión utilizando K = {2,4,8,16,32,64,128}, grupos. </w:t>
+      </w:r>
+    </w:p>
+    <w:p>
+      <w:pPr>
+        <w:spacing w:line="360" w:lineRule="auto"/>
+        <w:jc w:val="both"/>
+        <w:rPr>
+          <w:rFonts w:ascii="Arial" w:hAnsi="Arial" w:cs="Arial"/>
+          <w:sz w:val="20"/>
+          <w:szCs w:val="20"/>
+          <w:lang w:val="es-ES"/>
+        </w:rPr>
+      </w:pPr>
+    </w:p>
+    <w:p>
+      <w:pPr>
+        <w:spacing w:line="360" w:lineRule="auto"/>
+        <w:jc w:val="both"/>
+        <w:rPr>
+          <w:rFonts w:ascii="Arial" w:hAnsi="Arial" w:cs="Arial"/>
+          <w:sz w:val="20"/>
+          <w:szCs w:val="20"/>
+          <w:lang w:val="es-ES"/>
+        </w:rPr>
+      </w:pPr>
+      <w:r>
+        <w:rPr>
+          <w:rFonts w:ascii="Arial" w:hAnsi="Arial" w:cs="Arial"/>
+          <w:sz w:val="20"/>
+          <w:szCs w:val="20"/>
+          <w:lang w:val="es-ES"/>
+        </w:rPr>
+        <w:lastRenderedPageBreak/>
+        <w:t xml:space="preserve">La compresión de imágenes está dada por reducir el número de colores que contiene la imagen, se calcularan ‘k’ colores, dados anteriormente, como los </w:t>
+      </w:r>
+      <w:proofErr w:type="spellStart"/>
+      <w:r>
+        <w:rPr>
+          <w:rFonts w:ascii="Arial" w:hAnsi="Arial" w:cs="Arial"/>
+          <w:sz w:val="20"/>
+          <w:szCs w:val="20"/>
+          <w:lang w:val="es-ES"/>
+        </w:rPr>
+        <w:t>centroides</w:t>
+      </w:r>
+      <w:proofErr w:type="spellEnd"/>
+      <w:r>
+        <w:rPr>
+          <w:rFonts w:ascii="Arial" w:hAnsi="Arial" w:cs="Arial"/>
+          <w:sz w:val="20"/>
+          <w:szCs w:val="20"/>
+          <w:lang w:val="es-ES"/>
+        </w:rPr>
+        <w:t xml:space="preserve"> de los grupos (</w:t>
+      </w:r>
+      <w:proofErr w:type="spellStart"/>
+      <w:r>
+        <w:rPr>
+          <w:rFonts w:ascii="Arial" w:hAnsi="Arial" w:cs="Arial"/>
+          <w:i/>
+          <w:sz w:val="20"/>
+          <w:szCs w:val="20"/>
+          <w:lang w:val="es-ES"/>
+        </w:rPr>
+        <w:t>clusters</w:t>
+      </w:r>
+      <w:proofErr w:type="spellEnd"/>
+      <w:r>
+        <w:rPr>
+          <w:rFonts w:ascii="Arial" w:hAnsi="Arial" w:cs="Arial"/>
+          <w:sz w:val="20"/>
+          <w:szCs w:val="20"/>
+          <w:lang w:val="es-ES"/>
+        </w:rPr>
+        <w:t xml:space="preserve">) y se reemplazará cada pixel en la imagen con el color del </w:t>
+      </w:r>
+      <w:proofErr w:type="spellStart"/>
+      <w:r>
+        <w:rPr>
+          <w:rFonts w:ascii="Arial" w:hAnsi="Arial" w:cs="Arial"/>
+          <w:sz w:val="20"/>
+          <w:szCs w:val="20"/>
+          <w:lang w:val="es-ES"/>
+        </w:rPr>
+        <w:t>centroide</w:t>
+      </w:r>
+      <w:proofErr w:type="spellEnd"/>
+      <w:r>
+        <w:rPr>
+          <w:rFonts w:ascii="Arial" w:hAnsi="Arial" w:cs="Arial"/>
+          <w:sz w:val="20"/>
+          <w:szCs w:val="20"/>
+          <w:lang w:val="es-ES"/>
+        </w:rPr>
+        <w:t xml:space="preserve"> más cercano. </w:t>
+      </w:r>
+    </w:p>
+    <w:p>
+      <w:pPr>
+        <w:spacing w:line="360" w:lineRule="auto"/>
+        <w:jc w:val="both"/>
+        <w:rPr>
+          <w:rFonts w:ascii="Arial" w:hAnsi="Arial" w:cs="Arial"/>
+          <w:sz w:val="20"/>
+          <w:szCs w:val="20"/>
+          <w:lang w:val="es-ES"/>
+        </w:rPr>
+      </w:pPr>
+    </w:p>
+    <w:p>
+      <w:pPr>
+        <w:spacing w:line="360" w:lineRule="auto"/>
+        <w:jc w:val="both"/>
+        <w:rPr>
+          <w:rFonts w:ascii="Arial" w:hAnsi="Arial" w:cs="Arial"/>
+          <w:sz w:val="20"/>
+          <w:szCs w:val="20"/>
+          <w:lang w:val="es-ES"/>
+        </w:rPr>
+      </w:pPr>
+      <w:r>
+        <w:rPr>
+          <w:rFonts w:ascii="Arial" w:hAnsi="Arial" w:cs="Arial"/>
+          <w:sz w:val="20"/>
+          <w:szCs w:val="20"/>
+          <w:lang w:val="es-ES"/>
+        </w:rPr>
+        <w:t xml:space="preserve">Se utilizaron varias imágenes de distintas resoluciones, sin embargo, el tiempo de ejecución para imágenes de más de 300 x 300 pixeles era demasiado extenso para ser un ejemplo factible. </w:t>
+      </w:r>
+    </w:p>
+    <w:p>
+      <w:pPr>
+        <w:spacing w:line="360" w:lineRule="auto"/>
+        <w:jc w:val="both"/>
+        <w:rPr>
+          <w:rFonts w:ascii="Arial" w:hAnsi="Arial" w:cs="Arial"/>
+          <w:sz w:val="20"/>
+          <w:szCs w:val="20"/>
+          <w:lang w:val="es-ES"/>
+        </w:rPr>
+      </w:pPr>
+      <w:r>
+        <w:rPr>
+          <w:rFonts w:ascii="Arial" w:hAnsi="Arial" w:cs="Arial"/>
+          <w:sz w:val="20"/>
+          <w:szCs w:val="20"/>
+          <w:lang w:val="es-ES"/>
+        </w:rPr>
+        <w:t xml:space="preserve"> </w:t>
+      </w:r>
+    </w:p>
+    <w:p>
+      <w:pPr>
+        <w:spacing w:line="360" w:lineRule="auto"/>
+        <w:jc w:val="both"/>
+        <w:rPr>
+          <w:rFonts w:ascii="Arial" w:hAnsi="Arial" w:cs="Arial"/>
+          <w:sz w:val="20"/>
+          <w:szCs w:val="20"/>
+          <w:lang w:val="es-ES"/>
+        </w:rPr>
+      </w:pPr>
+      <w:r>
+        <w:rPr>
+          <w:rFonts w:ascii="Arial" w:hAnsi="Arial" w:cs="Arial"/>
+          <w:sz w:val="20"/>
+          <w:szCs w:val="20"/>
+          <w:lang w:val="es-ES"/>
+        </w:rPr>
+        <w:t xml:space="preserve">En el archivo comprimido se encontrarán tres carpetas de imágenes con las que se trabajó, la imagen de un zorro de 100x100 pixeles, el ojo de una mujer de 200x100 pixeles y un ojo humano de 600x600 pixeles con resultados hasta K = 32. </w:t>
+      </w:r>
+    </w:p>
+    <w:p>
+      <w:pPr>
+        <w:spacing w:line="360" w:lineRule="auto"/>
+        <w:jc w:val="both"/>
         <w:rPr>
           <w:lang w:val="es-ES"/>
         </w:rPr>
@@ -646,9 +3992,10 @@
     </w:p>
     <w:sectPr>
       <w:pgSz w:w="12240" w:h="15840"/>
-      <w:pgMar w:top="1440" w:right="1440" w:bottom="1440" w:left="1440" w:header="708" w:footer="708" w:gutter="0"/>
-      <w:cols w:space="708"/>
-      <w:docGrid w:linePitch="360"/>
+      <w:pgMar w:top="1440" w:right="1440" w:bottom="1440" w:left="1440" w:header="0" w:footer="0" w:gutter="0"/>
+      <w:cols w:space="720"/>
+      <w:formProt w:val="0"/>
+      <w:docGrid w:linePitch="360" w:charSpace="-6145"/>
     </w:sectPr>
   </w:body>
 </w:document>
@@ -1082,21 +4429,79 @@
     <w:semiHidden/>
     <w:unhideWhenUsed/>
   </w:style>
+  <w:style w:type="paragraph" w:customStyle="1" w:styleId="Heading">
+    <w:name w:val="Heading"/>
+    <w:basedOn w:val="Normal"/>
+    <w:next w:val="BodyText"/>
+    <w:qFormat/>
+    <w:pPr>
+      <w:keepNext/>
+      <w:spacing w:before="240" w:after="120"/>
+    </w:pPr>
+    <w:rPr>
+      <w:rFonts w:ascii="Liberation Sans" w:eastAsia="WenQuanYi Micro Hei" w:hAnsi="Liberation Sans" w:cs="Lohit Devanagari"/>
+      <w:sz w:val="28"/>
+      <w:szCs w:val="28"/>
+    </w:rPr>
+  </w:style>
+  <w:style w:type="paragraph" w:styleId="BodyText">
+    <w:name w:val="Body Text"/>
+    <w:basedOn w:val="Normal"/>
+    <w:pPr>
+      <w:spacing w:after="140" w:line="288" w:lineRule="auto"/>
+    </w:pPr>
+  </w:style>
+  <w:style w:type="paragraph" w:styleId="List">
+    <w:name w:val="List"/>
+    <w:basedOn w:val="BodyText"/>
+    <w:rPr>
+      <w:rFonts w:cs="Lohit Devanagari"/>
+    </w:rPr>
+  </w:style>
+  <w:style w:type="paragraph" w:styleId="Caption">
+    <w:name w:val="caption"/>
+    <w:basedOn w:val="Normal"/>
+    <w:qFormat/>
+    <w:pPr>
+      <w:suppressLineNumbers/>
+      <w:spacing w:before="120" w:after="120"/>
+    </w:pPr>
+    <w:rPr>
+      <w:rFonts w:cs="Lohit Devanagari"/>
+      <w:i/>
+      <w:iCs/>
+    </w:rPr>
+  </w:style>
+  <w:style w:type="paragraph" w:customStyle="1" w:styleId="Index">
+    <w:name w:val="Index"/>
+    <w:basedOn w:val="Normal"/>
+    <w:qFormat/>
+    <w:pPr>
+      <w:suppressLineNumbers/>
+    </w:pPr>
+    <w:rPr>
+      <w:rFonts w:cs="Lohit Devanagari"/>
+    </w:rPr>
+  </w:style>
   <w:style w:type="paragraph" w:customStyle="1" w:styleId="Standard">
     <w:name w:val="Standard"/>
+    <w:qFormat/>
     <w:rsid w:val="001F3A19"/>
     <w:pPr>
       <w:widowControl w:val="0"/>
       <w:suppressAutoHyphens/>
-      <w:autoSpaceDN w:val="0"/>
       <w:textAlignment w:val="baseline"/>
     </w:pPr>
     <w:rPr>
       <w:rFonts w:ascii="Liberation Serif" w:eastAsia="Droid Sans Fallback" w:hAnsi="Liberation Serif" w:cs="FreeSans"/>
       <w:color w:val="00000A"/>
-      <w:kern w:val="3"/>
       <w:lang w:val="es-VE" w:eastAsia="zh-CN" w:bidi="hi-IN"/>
     </w:rPr>
+  </w:style>
+  <w:style w:type="paragraph" w:customStyle="1" w:styleId="TableContents">
+    <w:name w:val="Table Contents"/>
+    <w:basedOn w:val="Normal"/>
+    <w:qFormat/>
   </w:style>
 </w:styles>
 </file>

</xml_diff>